<commit_message>
Complete Report without formatting
</commit_message>
<xml_diff>
--- a/Btech_report_final_7.docx
+++ b/Btech_report_final_7.docx
@@ -1,6 +1,6 @@
 
 <file path=word/document.xml><?xml version="1.0" encoding="utf-8"?>
-<w:document xmlns:ve="http://schemas.openxmlformats.org/markup-compatibility/2006" xmlns:o="urn:schemas-microsoft-com:office:office" xmlns:r="http://schemas.openxmlformats.org/officeDocument/2006/relationships" xmlns:m="http://schemas.openxmlformats.org/officeDocument/2006/math" xmlns:v="urn:schemas-microsoft-com:vml" xmlns:wp="http://schemas.openxmlformats.org/drawingml/2006/wordprocessingDrawing" xmlns:w10="urn:schemas-microsoft-com:office:word" xmlns:w="http://schemas.openxmlformats.org/wordprocessingml/2006/main" xmlns:wne="http://schemas.microsoft.com/office/word/2006/wordml">
+<w:document xmlns:wpc="http://schemas.microsoft.com/office/word/2010/wordprocessingCanvas" xmlns:mc="http://schemas.openxmlformats.org/markup-compatibility/2006" xmlns:o="urn:schemas-microsoft-com:office:office" xmlns:r="http://schemas.openxmlformats.org/officeDocument/2006/relationships" xmlns:m="http://schemas.openxmlformats.org/officeDocument/2006/math" xmlns:v="urn:schemas-microsoft-com:vml" xmlns:wp14="http://schemas.microsoft.com/office/word/2010/wordprocessingDrawing" xmlns:wp="http://schemas.openxmlformats.org/drawingml/2006/wordprocessingDrawing" xmlns:w10="urn:schemas-microsoft-com:office:word" xmlns:w="http://schemas.openxmlformats.org/wordprocessingml/2006/main" xmlns:w14="http://schemas.microsoft.com/office/word/2010/wordml" xmlns:w15="http://schemas.microsoft.com/office/word/2012/wordml" xmlns:wpg="http://schemas.microsoft.com/office/word/2010/wordprocessingGroup" xmlns:wpi="http://schemas.microsoft.com/office/word/2010/wordprocessingInk" xmlns:wne="http://schemas.microsoft.com/office/word/2006/wordml" xmlns:wps="http://schemas.microsoft.com/office/word/2010/wordprocessingShape" mc:Ignorable="w14 w15 wp14">
   <w:body>
     <w:p>
       <w:pPr>
@@ -2357,6 +2357,7 @@
           <w:docPartUnique/>
         </w:docPartObj>
       </w:sdtPr>
+      <w:sdtEndPr/>
       <w:sdtContent>
         <w:p>
           <w:pPr>
@@ -4240,6 +4241,187 @@
     <w:p>
       <w:pPr>
         <w:rPr>
+          <w:rFonts w:ascii="Calibri" w:hAnsi="Calibri" w:cs="Times New Roman"/>
+          <w:sz w:val="24"/>
+          <w:szCs w:val="24"/>
+        </w:rPr>
+      </w:pPr>
+      <w:r>
+        <w:rPr>
+          <w:rFonts w:ascii="Calibri" w:hAnsi="Calibri" w:cs="Times New Roman"/>
+          <w:sz w:val="24"/>
+          <w:szCs w:val="24"/>
+        </w:rPr>
+        <w:t>DER : Distributed Energy Resources</w:t>
+      </w:r>
+    </w:p>
+    <w:p>
+      <w:pPr>
+        <w:rPr>
+          <w:rFonts w:ascii="Calibri" w:hAnsi="Calibri" w:cs="Times New Roman"/>
+          <w:sz w:val="24"/>
+          <w:szCs w:val="24"/>
+        </w:rPr>
+      </w:pPr>
+      <w:r>
+        <w:rPr>
+          <w:rFonts w:ascii="Calibri" w:hAnsi="Calibri" w:cs="Times New Roman"/>
+          <w:sz w:val="24"/>
+          <w:szCs w:val="24"/>
+        </w:rPr>
+        <w:t>PWM</w:t>
+      </w:r>
+      <w:r>
+        <w:rPr>
+          <w:rFonts w:ascii="Calibri" w:hAnsi="Calibri" w:cs="Times New Roman"/>
+          <w:sz w:val="24"/>
+          <w:szCs w:val="24"/>
+        </w:rPr>
+        <w:t>: Pulse Width Modulation</w:t>
+      </w:r>
+    </w:p>
+    <w:p>
+      <w:r>
+        <w:t>BDC</w:t>
+      </w:r>
+      <w:r>
+        <w:t>: Bi-Directional Converters</w:t>
+      </w:r>
+    </w:p>
+    <w:p>
+      <w:pPr>
+        <w:rPr>
+          <w:rFonts w:ascii="Garamond" w:hAnsi="Garamond"/>
+          <w:sz w:val="24"/>
+          <w:szCs w:val="24"/>
+        </w:rPr>
+      </w:pPr>
+      <w:r>
+        <w:rPr>
+          <w:rFonts w:ascii="Garamond" w:hAnsi="Garamond"/>
+          <w:sz w:val="24"/>
+          <w:szCs w:val="24"/>
+        </w:rPr>
+        <w:t>MW : Mega Watt</w:t>
+      </w:r>
+    </w:p>
+    <w:p>
+      <w:pPr>
+        <w:rPr>
+          <w:rFonts w:ascii="Calibri" w:hAnsi="Calibri" w:cs="Verdana"/>
+          <w:color w:val="000000"/>
+          <w:sz w:val="26"/>
+          <w:szCs w:val="26"/>
+        </w:rPr>
+      </w:pPr>
+      <w:r>
+        <w:rPr>
+          <w:rFonts w:ascii="Garamond" w:hAnsi="Garamond"/>
+          <w:sz w:val="24"/>
+          <w:szCs w:val="24"/>
+        </w:rPr>
+        <w:t xml:space="preserve">DG : </w:t>
+      </w:r>
+      <w:r>
+        <w:rPr>
+          <w:rFonts w:ascii="Calibri" w:hAnsi="Calibri" w:cs="Verdana"/>
+          <w:color w:val="000000"/>
+          <w:sz w:val="26"/>
+          <w:szCs w:val="26"/>
+        </w:rPr>
+        <w:t>distributed generation</w:t>
+      </w:r>
+    </w:p>
+    <w:p>
+      <w:pPr>
+        <w:rPr>
+          <w:rFonts w:ascii="Calibri" w:hAnsi="Calibri" w:cs="Times New Roman"/>
+          <w:sz w:val="24"/>
+          <w:szCs w:val="24"/>
+        </w:rPr>
+      </w:pPr>
+      <w:r>
+        <w:rPr>
+          <w:rFonts w:ascii="Calibri" w:hAnsi="Calibri" w:cs="Times New Roman"/>
+          <w:sz w:val="24"/>
+          <w:szCs w:val="24"/>
+        </w:rPr>
+        <w:t>MOSFET : Metal Oxide Semiconductor Field Effect Transistor</w:t>
+      </w:r>
+    </w:p>
+    <w:p>
+      <w:pPr>
+        <w:rPr>
+          <w:rFonts w:ascii="Calibri" w:hAnsi="Calibri" w:cs="Times New Roman"/>
+          <w:sz w:val="24"/>
+          <w:szCs w:val="24"/>
+        </w:rPr>
+      </w:pPr>
+      <w:r>
+        <w:rPr>
+          <w:rFonts w:ascii="Calibri" w:hAnsi="Calibri" w:cs="Times New Roman"/>
+          <w:sz w:val="24"/>
+          <w:szCs w:val="24"/>
+        </w:rPr>
+        <w:t>TTL</w:t>
+      </w:r>
+      <w:r>
+        <w:rPr>
+          <w:rFonts w:ascii="Calibri" w:hAnsi="Calibri" w:cs="Times New Roman"/>
+          <w:sz w:val="24"/>
+          <w:szCs w:val="24"/>
+        </w:rPr>
+        <w:t xml:space="preserve">: </w:t>
+      </w:r>
+    </w:p>
+    <w:p>
+      <w:pPr>
+        <w:rPr>
+          <w:rFonts w:ascii="Calibri" w:hAnsi="Calibri" w:cs="Times New Roman"/>
+          <w:sz w:val="24"/>
+          <w:szCs w:val="24"/>
+        </w:rPr>
+      </w:pPr>
+      <w:r>
+        <w:rPr>
+          <w:rFonts w:ascii="Calibri" w:hAnsi="Calibri" w:cs="Times New Roman"/>
+          <w:sz w:val="24"/>
+          <w:szCs w:val="24"/>
+        </w:rPr>
+        <w:t>PCB:</w:t>
+      </w:r>
+    </w:p>
+    <w:p>
+      <w:pPr>
+        <w:rPr>
+          <w:rFonts w:ascii="Calibri" w:hAnsi="Calibri" w:cs="Times New Roman"/>
+          <w:sz w:val="24"/>
+          <w:szCs w:val="24"/>
+        </w:rPr>
+      </w:pPr>
+      <w:r>
+        <w:rPr>
+          <w:rFonts w:ascii="Calibri" w:hAnsi="Calibri" w:cs="Times New Roman"/>
+          <w:sz w:val="24"/>
+          <w:szCs w:val="24"/>
+        </w:rPr>
+        <w:t>PI: Proportional Integrator</w:t>
+      </w:r>
+    </w:p>
+    <w:p>
+      <w:pPr>
+        <w:rPr>
+          <w:rFonts w:ascii="Garamond" w:hAnsi="Garamond"/>
+          <w:sz w:val="24"/>
+          <w:szCs w:val="24"/>
+        </w:rPr>
+      </w:pPr>
+      <w:bookmarkStart w:id="0" w:name="_GoBack"/>
+      <w:bookmarkEnd w:id="0"/>
+    </w:p>
+    <w:p>
+      <w:pPr>
+        <w:rPr>
           <w:rFonts w:ascii="Garamond" w:hAnsi="Garamond"/>
           <w:sz w:val="24"/>
           <w:szCs w:val="24"/>
@@ -4513,6 +4695,7 @@
           <w:sz w:val="24"/>
           <w:szCs w:val="24"/>
         </w:rPr>
+        <w:lastRenderedPageBreak/>
         <w:t>I/O: Input/ Output</w:t>
       </w:r>
     </w:p>
@@ -4700,7 +4883,6 @@
           <w:sz w:val="24"/>
           <w:szCs w:val="24"/>
         </w:rPr>
-        <w:lastRenderedPageBreak/>
         <w:t>ZCD: Zero Crossing Detector</w:t>
       </w:r>
     </w:p>
@@ -4721,6 +4903,7 @@
           <w:docPartUnique/>
         </w:docPartObj>
       </w:sdtPr>
+      <w:sdtEndPr/>
       <w:sdtContent>
         <w:p>
           <w:pPr>
@@ -5249,6 +5432,7 @@
               <w:sz w:val="24"/>
               <w:szCs w:val="24"/>
             </w:rPr>
+            <w:lastRenderedPageBreak/>
             <w:t xml:space="preserve">3.11 Diode bridge bidirectional switch </w:t>
           </w:r>
           <w:r>
@@ -5569,7 +5753,6 @@
               <w:sz w:val="24"/>
               <w:szCs w:val="24"/>
             </w:rPr>
-            <w:lastRenderedPageBreak/>
             <w:t xml:space="preserve">4.5 Driving Circuit Diagram </w:t>
           </w:r>
           <w:r>
@@ -6068,6 +6251,7 @@
               <w:sz w:val="24"/>
               <w:szCs w:val="24"/>
             </w:rPr>
+            <w:lastRenderedPageBreak/>
             <w:t xml:space="preserve">5.7 Final output of the zero crossing detector circuit </w:t>
           </w:r>
           <w:r>
@@ -6354,7 +6538,6 @@
           <w:sz w:val="32"/>
           <w:szCs w:val="32"/>
         </w:rPr>
-        <w:lastRenderedPageBreak/>
         <w:t>C h a p t e r   1</w:t>
       </w:r>
     </w:p>
@@ -6588,6 +6771,7 @@
           <w:sz w:val="24"/>
           <w:szCs w:val="24"/>
         </w:rPr>
+        <w:lastRenderedPageBreak/>
         <w:t xml:space="preserve"> </w:t>
       </w:r>
       <w:r>
@@ -6741,7 +6925,6 @@
           <w:sz w:val="32"/>
           <w:szCs w:val="32"/>
         </w:rPr>
-        <w:lastRenderedPageBreak/>
         <w:t>C h a p t e r   2</w:t>
       </w:r>
     </w:p>
@@ -6937,6 +7120,7 @@
           <w:sz w:val="24"/>
           <w:szCs w:val="24"/>
         </w:rPr>
+        <w:lastRenderedPageBreak/>
         <w:t>In Fig. 2.1</w:t>
       </w:r>
       <w:r>
@@ -7106,7 +7290,6 @@
           <w:sz w:val="24"/>
           <w:szCs w:val="24"/>
         </w:rPr>
-        <w:lastRenderedPageBreak/>
         <w:t>The greater use of this type of power electronics</w:t>
       </w:r>
       <w:r>
@@ -7294,7 +7477,16 @@
           <w:sz w:val="24"/>
           <w:szCs w:val="24"/>
         </w:rPr>
-        <w:t xml:space="preserve">The DC-link capacitor represents another weak point of the indirect conversion scheme, particularly for those using electrolytic capacitors. These capacitors have a high energy storage capability but also a high temperature sensitivity which reduces their lifetime determining higher maintenance costs of the conversion system. It should be noted that the electrolytic capacitor have by far the shortest lifetime of any element, active or passive, used in power converters. </w:t>
+        <w:t xml:space="preserve">The DC-link capacitor represents another weak point of the indirect conversion scheme, particularly for those using electrolytic capacitors. These capacitors have a high energy storage </w:t>
+      </w:r>
+      <w:r>
+        <w:rPr>
+          <w:rFonts w:ascii="Garamond" w:hAnsi="Garamond"/>
+          <w:sz w:val="24"/>
+          <w:szCs w:val="24"/>
+        </w:rPr>
+        <w:lastRenderedPageBreak/>
+        <w:t xml:space="preserve">capability but also a high temperature sensitivity which reduces their lifetime determining higher maintenance costs of the conversion system. It should be noted that the electrolytic capacitor have by far the shortest lifetime of any element, active or passive, used in power converters. </w:t>
       </w:r>
     </w:p>
     <w:p>
@@ -7380,16 +7572,7 @@
           <w:sz w:val="24"/>
           <w:szCs w:val="24"/>
         </w:rPr>
-        <w:t xml:space="preserve">control of the PWM-controlled rectifier and inverter is </w:t>
-      </w:r>
-      <w:r>
-        <w:rPr>
-          <w:rFonts w:ascii="Garamond" w:hAnsi="Garamond"/>
-          <w:sz w:val="24"/>
-          <w:szCs w:val="24"/>
-        </w:rPr>
-        <w:lastRenderedPageBreak/>
-        <w:t xml:space="preserve">quite complicated. In addition, the reliability problem related to the reduced lifetime of the DC-link capacitor holds. For the reasons, the other indirect conversion scheme is scarcely employed. </w:t>
+        <w:t xml:space="preserve">control of the PWM-controlled rectifier and inverter is quite complicated. In addition, the reliability problem related to the reduced lifetime of the DC-link capacitor holds. For the reasons, the other indirect conversion scheme is scarcely employed. </w:t>
       </w:r>
     </w:p>
     <w:p>
@@ -7650,7 +7833,16 @@
           <w:sz w:val="24"/>
           <w:szCs w:val="24"/>
         </w:rPr>
-        <w:t xml:space="preserve">switches connected directly between the input and output terminals. The basic operating principle is to piece together an output voltage waveform with the desired fundamental component from selected segments of the input voltage waveforms. The most-known example of this type of power frequency converter probably </w:t>
+        <w:t xml:space="preserve">switches connected directly between the input and output terminals. The basic operating principle is to piece together an output voltage waveform with the desired fundamental component from selected segments of the input voltage waveforms. The most-known example </w:t>
+      </w:r>
+      <w:r>
+        <w:rPr>
+          <w:rFonts w:ascii="Garamond" w:hAnsi="Garamond"/>
+          <w:sz w:val="24"/>
+          <w:szCs w:val="24"/>
+        </w:rPr>
+        <w:lastRenderedPageBreak/>
+        <w:t xml:space="preserve">of this type of power frequency converter probably </w:t>
       </w:r>
       <w:r>
         <w:rPr>
@@ -8197,7 +8389,6 @@
           <w:sz w:val="24"/>
           <w:szCs w:val="24"/>
         </w:rPr>
-        <w:lastRenderedPageBreak/>
         <w:pict>
           <v:shape id="_x0000_s1028" type="#_x0000_t202" style="position:absolute;left:0;text-align:left;margin-left:53.5pt;margin-top:1.95pt;width:344.2pt;height:191.3pt;z-index:-251650048;mso-width-relative:margin;mso-height-relative:margin" filled="f" strokecolor="#5a5a5a [2109]" strokeweight="2pt">
             <v:textbox style="mso-next-textbox:#_x0000_s1028">
@@ -8452,7 +8643,16 @@
           <w:sz w:val="24"/>
           <w:szCs w:val="24"/>
         </w:rPr>
-        <w:t xml:space="preserve">said that direct AC/AC power frequency converters are better in operation and efficiency as compared to indirect AC/AC power frequency converter. Matrix converter is also a robust method of direct AC/AC power frequency converter that we are going to discuss in the next chapter. It can also be noted that Matrix converter is much better in operation not only as compared to indirect AC/AC power frequency </w:t>
+        <w:t xml:space="preserve">said that direct AC/AC power frequency converters are better in operation and efficiency as compared to indirect AC/AC power frequency converter. Matrix converter is also a robust method of direct AC/AC power frequency converter that we are going to discuss in the next chapter. It can also be noted that </w:t>
+      </w:r>
+      <w:r>
+        <w:rPr>
+          <w:rFonts w:ascii="Garamond" w:hAnsi="Garamond"/>
+          <w:sz w:val="24"/>
+          <w:szCs w:val="24"/>
+        </w:rPr>
+        <w:lastRenderedPageBreak/>
+        <w:t xml:space="preserve">Matrix converter is much better in operation not only as compared to indirect AC/AC power frequency </w:t>
       </w:r>
       <w:r>
         <w:rPr>
@@ -8589,7 +8789,6 @@
           <w:sz w:val="32"/>
           <w:szCs w:val="32"/>
         </w:rPr>
-        <w:lastRenderedPageBreak/>
         <w:t xml:space="preserve">C h a p t e r   </w:t>
       </w:r>
       <w:r>
@@ -8834,6 +9033,7 @@
           <w:sz w:val="24"/>
           <w:szCs w:val="24"/>
         </w:rPr>
+        <w:lastRenderedPageBreak/>
         <w:drawing>
           <wp:inline distT="0" distB="0" distL="0" distR="0">
             <wp:extent cx="2770087" cy="2820838"/>
@@ -9356,6 +9556,7 @@
           <w:sz w:val="24"/>
           <w:szCs w:val="24"/>
         </w:rPr>
+        <w:lastRenderedPageBreak/>
         <w:t xml:space="preserve">Input power factor cannot be lower than output power factor. </w:t>
       </w:r>
     </w:p>
@@ -10009,7 +10210,6 @@
           <w:sz w:val="24"/>
           <w:szCs w:val="24"/>
         </w:rPr>
-        <w:lastRenderedPageBreak/>
         <w:pict>
           <v:shape id="_x0000_s1032" type="#_x0000_t202" style="position:absolute;left:0;text-align:left;margin-left:26.05pt;margin-top:-2.4pt;width:399.75pt;height:285.25pt;z-index:-251648000;mso-width-relative:margin;mso-height-relative:margin" filled="f" strokecolor="#5a5a5a [2109]" strokeweight="2pt">
             <v:textbox style="mso-next-textbox:#_x0000_s1032">
@@ -10139,6 +10339,7 @@
           <w:sz w:val="24"/>
           <w:szCs w:val="24"/>
         </w:rPr>
+        <w:lastRenderedPageBreak/>
         <w:drawing>
           <wp:inline distT="0" distB="0" distL="0" distR="0">
             <wp:extent cx="4992897" cy="3131389"/>
@@ -10637,7 +10838,6 @@
           <w:sz w:val="24"/>
           <w:szCs w:val="24"/>
         </w:rPr>
-        <w:lastRenderedPageBreak/>
         <w:t>Two basic switching state rules must be followed;</w:t>
       </w:r>
     </w:p>
@@ -10736,7 +10936,7 @@
             <m:naryPr>
               <m:chr m:val="∑"/>
               <m:limLoc m:val="undOvr"/>
-              <m:supHide m:val="on"/>
+              <m:supHide m:val="1"/>
               <m:ctrlPr>
                 <w:rPr>
                   <w:rFonts w:ascii="Cambria Math" w:hAnsi="Cambria Math"/>
@@ -11830,23 +12030,7 @@
               <w:sz w:val="24"/>
               <w:szCs w:val="24"/>
             </w:rPr>
-            <m:t xml:space="preserve">             </m:t>
-          </m:r>
-          <m:r>
-            <w:rPr>
-              <w:rFonts w:ascii="Cambria Math" w:eastAsiaTheme="minorEastAsia" w:hAnsi="Cambria Math"/>
-              <w:sz w:val="24"/>
-              <w:szCs w:val="24"/>
-            </w:rPr>
-            <m:t xml:space="preserve">                                                             </m:t>
-          </m:r>
-          <m:r>
-            <w:rPr>
-              <w:rFonts w:ascii="Cambria Math" w:eastAsiaTheme="minorEastAsia" w:hAnsi="Cambria Math"/>
-              <w:sz w:val="24"/>
-              <w:szCs w:val="24"/>
-            </w:rPr>
-            <m:t xml:space="preserve"> …(3.3b)</m:t>
+            <m:t xml:space="preserve">                                                                           …(3.3b)</m:t>
           </m:r>
         </m:oMath>
       </m:oMathPara>
@@ -11866,6 +12050,7 @@
           <w:sz w:val="24"/>
           <w:szCs w:val="24"/>
         </w:rPr>
+        <w:lastRenderedPageBreak/>
         <w:t xml:space="preserve">It is worth noting that equation (3.3) is valid only if (3.2) holds. Otherwise, these equations are inconsistent with physical element distribution of fig. 3.1. Applying Kirchhoff’s current law to the switch array, it is found that: </w:t>
       </w:r>
       <w:r>
@@ -12287,15 +12472,7 @@
                             <w:sz w:val="24"/>
                             <w:szCs w:val="24"/>
                           </w:rPr>
-                          <m:t>B</m:t>
-                        </m:r>
-                        <m:r>
-                          <w:rPr>
-                            <w:rFonts w:ascii="Cambria Math" w:hAnsi="Cambria Math"/>
-                            <w:sz w:val="24"/>
-                            <w:szCs w:val="24"/>
-                          </w:rPr>
-                          <m:t>b</m:t>
+                          <m:t>Bb</m:t>
                         </m:r>
                       </m:sub>
                     </m:sSub>
@@ -12664,23 +12841,7 @@
               <w:sz w:val="24"/>
               <w:szCs w:val="24"/>
             </w:rPr>
-            <m:t xml:space="preserve">                      </m:t>
-          </m:r>
-          <m:r>
-            <w:rPr>
-              <w:rFonts w:ascii="Cambria Math" w:hAnsi="Cambria Math"/>
-              <w:sz w:val="24"/>
-              <w:szCs w:val="24"/>
-            </w:rPr>
-            <m:t xml:space="preserve">       </m:t>
-          </m:r>
-          <m:r>
-            <w:rPr>
-              <w:rFonts w:ascii="Cambria Math" w:hAnsi="Cambria Math"/>
-              <w:sz w:val="24"/>
-              <w:szCs w:val="24"/>
-            </w:rPr>
-            <m:t xml:space="preserve"> …(3.4a)</m:t>
+            <m:t xml:space="preserve">                              …(3.4a)</m:t>
           </m:r>
           <m:r>
             <m:rPr>
@@ -12879,39 +13040,7 @@
               <w:sz w:val="24"/>
               <w:szCs w:val="24"/>
             </w:rPr>
-            <m:t xml:space="preserve">             </m:t>
-          </m:r>
-          <m:r>
-            <w:rPr>
-              <w:rFonts w:ascii="Cambria Math" w:eastAsiaTheme="minorEastAsia" w:hAnsi="Cambria Math"/>
-              <w:sz w:val="24"/>
-              <w:szCs w:val="24"/>
-            </w:rPr>
-            <m:t xml:space="preserve">                                                         </m:t>
-          </m:r>
-          <m:r>
-            <w:rPr>
-              <w:rFonts w:ascii="Cambria Math" w:eastAsiaTheme="minorEastAsia" w:hAnsi="Cambria Math"/>
-              <w:sz w:val="24"/>
-              <w:szCs w:val="24"/>
-            </w:rPr>
-            <m:t xml:space="preserve"> </m:t>
-          </m:r>
-          <m:r>
-            <w:rPr>
-              <w:rFonts w:ascii="Cambria Math" w:eastAsiaTheme="minorEastAsia" w:hAnsi="Cambria Math"/>
-              <w:sz w:val="24"/>
-              <w:szCs w:val="24"/>
-            </w:rPr>
-            <m:t xml:space="preserve">   </m:t>
-          </m:r>
-          <m:r>
-            <w:rPr>
-              <w:rFonts w:ascii="Cambria Math" w:eastAsiaTheme="minorEastAsia" w:hAnsi="Cambria Math"/>
-              <w:sz w:val="24"/>
-              <w:szCs w:val="24"/>
-            </w:rPr>
-            <m:t>…(3.4b)</m:t>
+            <m:t xml:space="preserve">                                                                          …(3.4b)</m:t>
           </m:r>
         </m:oMath>
       </m:oMathPara>
@@ -13401,16 +13530,7 @@
           <w:sz w:val="24"/>
           <w:szCs w:val="24"/>
         </w:rPr>
-        <w:t xml:space="preserve"> from input voltages. Each output voltage waveform is synthesized by sequential piecewise sampling of the input voltage waveforms. The sampling rate has to be set much higher than both input and output frequencies, </w:t>
-      </w:r>
-      <w:r>
-        <w:rPr>
-          <w:rFonts w:ascii="Garamond" w:hAnsi="Garamond"/>
-          <w:sz w:val="24"/>
-          <w:szCs w:val="24"/>
-        </w:rPr>
-        <w:lastRenderedPageBreak/>
-        <w:t>and the duration of each sample is controlled in such a way that the average value of the output waveform within each sample period tracks the desired output waveform</w:t>
+        <w:t xml:space="preserve"> from input voltages. Each output voltage waveform is synthesized by sequential piecewise sampling of the input voltage waveforms. The sampling rate has to be set much higher than both input and output frequencies, and the duration of each sample is controlled in such a way that the average value of the output waveform within each sample period tracks the desired output waveform</w:t>
       </w:r>
       <w:r>
         <w:rPr>
@@ -13587,6 +13707,7 @@
           <w:sz w:val="24"/>
           <w:szCs w:val="24"/>
         </w:rPr>
+        <w:lastRenderedPageBreak/>
         <w:drawing>
           <wp:inline distT="0" distB="0" distL="0" distR="0">
             <wp:extent cx="5305385" cy="2156603"/>
@@ -13803,16 +13924,7 @@
           <w:sz w:val="24"/>
           <w:szCs w:val="24"/>
         </w:rPr>
-        <w:t xml:space="preserve">nput lines. Depending on which output phase is connected to the input line the instantaneous input currents are obtained. It is a piecewise sampling of the output current which composes the input current. Since the load is acting as a low pass filter, the output current is almost sinusoidal, but the input current which is composed of different output currents at different instants is rich in harmonics. Particularly the harmonics of the frequency of sampling frequency will have magnitude almost equal to the fundamental. Hence an input filter is essential to filter out these components. But in VSI, even lower order harmonics have significant </w:t>
-      </w:r>
-      <w:r>
-        <w:rPr>
-          <w:rFonts w:ascii="Garamond" w:hAnsi="Garamond"/>
-          <w:sz w:val="24"/>
-          <w:szCs w:val="24"/>
-        </w:rPr>
-        <w:lastRenderedPageBreak/>
-        <w:t xml:space="preserve">magnitude. So, it needs heavier filters. Because matrix converter needs these filters, it is not an all-silicon converter to the strictest sense of the expression. </w:t>
+        <w:t xml:space="preserve">nput lines. Depending on which output phase is connected to the input line the instantaneous input currents are obtained. It is a piecewise sampling of the output current which composes the input current. Since the load is acting as a low pass filter, the output current is almost sinusoidal, but the input current which is composed of different output currents at different instants is rich in harmonics. Particularly the harmonics of the frequency of sampling frequency will have magnitude almost equal to the fundamental. Hence an input filter is essential to filter out these components. But in VSI, even lower order harmonics have significant magnitude. So, it needs heavier filters. Because matrix converter needs these filters, it is not an all-silicon converter to the strictest sense of the expression. </w:t>
       </w:r>
     </w:p>
     <w:p>
@@ -13977,6 +14089,7 @@
           <w:sz w:val="24"/>
           <w:szCs w:val="24"/>
         </w:rPr>
+        <w:lastRenderedPageBreak/>
         <w:pict>
           <v:shape id="_x0000_s1036" type="#_x0000_t202" style="position:absolute;left:0;text-align:left;margin-left:65.85pt;margin-top:89.2pt;width:342.85pt;height:168.7pt;z-index:-251643904;mso-width-relative:margin;mso-height-relative:margin" filled="f" strokecolor="#5a5a5a [2109]" strokeweight="2pt">
             <v:textbox style="mso-next-textbox:#_x0000_s1036">
@@ -14266,7 +14379,6 @@
           <w:sz w:val="24"/>
           <w:szCs w:val="24"/>
         </w:rPr>
-        <w:lastRenderedPageBreak/>
         <w:t>T</w:t>
       </w:r>
       <w:r>
@@ -15565,23 +15677,7 @@
               <w:sz w:val="24"/>
               <w:szCs w:val="24"/>
             </w:rPr>
-            <m:t xml:space="preserve">                </m:t>
-          </m:r>
-          <m:r>
-            <w:rPr>
-              <w:rFonts w:ascii="Cambria Math" w:eastAsiaTheme="minorEastAsia" w:hAnsi="Cambria Math"/>
-              <w:sz w:val="24"/>
-              <w:szCs w:val="24"/>
-            </w:rPr>
-            <m:t xml:space="preserve">                           </m:t>
-          </m:r>
-          <m:r>
-            <w:rPr>
-              <w:rFonts w:ascii="Cambria Math" w:eastAsiaTheme="minorEastAsia" w:hAnsi="Cambria Math"/>
-              <w:sz w:val="24"/>
-              <w:szCs w:val="24"/>
-            </w:rPr>
-            <m:t xml:space="preserve"> …(3.6)</m:t>
+            <m:t xml:space="preserve">                                            …(3.6)</m:t>
           </m:r>
         </m:oMath>
       </m:oMathPara>
@@ -16551,23 +16647,7 @@
               <w:sz w:val="24"/>
               <w:szCs w:val="24"/>
             </w:rPr>
-            <m:t xml:space="preserve">                </m:t>
-          </m:r>
-          <m:r>
-            <w:rPr>
-              <w:rFonts w:ascii="Cambria Math" w:eastAsiaTheme="minorEastAsia" w:hAnsi="Cambria Math"/>
-              <w:sz w:val="24"/>
-              <w:szCs w:val="24"/>
-            </w:rPr>
-            <m:t xml:space="preserve">                                                      </m:t>
-          </m:r>
-          <m:r>
-            <w:rPr>
-              <w:rFonts w:ascii="Cambria Math" w:eastAsiaTheme="minorEastAsia" w:hAnsi="Cambria Math"/>
-              <w:sz w:val="24"/>
-              <w:szCs w:val="24"/>
-            </w:rPr>
-            <m:t>…(3.7)</m:t>
+            <m:t xml:space="preserve">                                                                      …(3.7)</m:t>
           </m:r>
         </m:oMath>
       </m:oMathPara>
@@ -17451,23 +17531,7 @@
               <w:sz w:val="24"/>
               <w:szCs w:val="24"/>
             </w:rPr>
-            <m:t xml:space="preserve">                        </m:t>
-          </m:r>
-          <m:r>
-            <w:rPr>
-              <w:rFonts w:ascii="Cambria Math" w:eastAsiaTheme="minorEastAsia" w:hAnsi="Cambria Math"/>
-              <w:sz w:val="24"/>
-              <w:szCs w:val="24"/>
-            </w:rPr>
-            <m:t xml:space="preserve">                                              </m:t>
-          </m:r>
-          <m:r>
-            <w:rPr>
-              <w:rFonts w:ascii="Cambria Math" w:eastAsiaTheme="minorEastAsia" w:hAnsi="Cambria Math"/>
-              <w:sz w:val="24"/>
-              <w:szCs w:val="24"/>
-            </w:rPr>
-            <m:t>…(3.8)</m:t>
+            <m:t xml:space="preserve">                                                                      …(3.8)</m:t>
           </m:r>
         </m:oMath>
       </m:oMathPara>
@@ -18137,7 +18201,6 @@
           <w:sz w:val="24"/>
           <w:szCs w:val="24"/>
         </w:rPr>
-        <w:lastRenderedPageBreak/>
         <w:t>Let the input voltage be of the form:</w:t>
       </w:r>
       <w:r>
@@ -18715,23 +18778,7 @@
               <w:sz w:val="24"/>
               <w:szCs w:val="24"/>
             </w:rPr>
-            <m:t xml:space="preserve">              </m:t>
-          </m:r>
-          <m:r>
-            <w:rPr>
-              <w:rFonts w:ascii="Cambria Math" w:hAnsi="Cambria Math"/>
-              <w:sz w:val="24"/>
-              <w:szCs w:val="24"/>
-            </w:rPr>
-            <m:t xml:space="preserve">               </m:t>
-          </m:r>
-          <m:r>
-            <w:rPr>
-              <w:rFonts w:ascii="Cambria Math" w:hAnsi="Cambria Math"/>
-              <w:sz w:val="24"/>
-              <w:szCs w:val="24"/>
-            </w:rPr>
-            <m:t>…(3.9)</m:t>
+            <m:t xml:space="preserve">                             …(3.9)</m:t>
           </m:r>
         </m:oMath>
       </m:oMathPara>
@@ -19186,23 +19233,7 @@
               <w:sz w:val="24"/>
               <w:szCs w:val="24"/>
             </w:rPr>
-            <m:t xml:space="preserve">                                </m:t>
-          </m:r>
-          <m:r>
-            <w:rPr>
-              <w:rFonts w:ascii="Cambria Math" w:hAnsi="Cambria Math"/>
-              <w:sz w:val="24"/>
-              <w:szCs w:val="24"/>
-            </w:rPr>
-            <m:t xml:space="preserve">           </m:t>
-          </m:r>
-          <m:r>
-            <w:rPr>
-              <w:rFonts w:ascii="Cambria Math" w:hAnsi="Cambria Math"/>
-              <w:sz w:val="24"/>
-              <w:szCs w:val="24"/>
-            </w:rPr>
-            <m:t>…(3.10)</m:t>
+            <m:t xml:space="preserve">                                           …(3.10)</m:t>
           </m:r>
           <m:r>
             <m:rPr>
@@ -19614,23 +19645,7 @@
               <w:sz w:val="24"/>
               <w:szCs w:val="24"/>
             </w:rPr>
-            <m:t xml:space="preserve">                    </m:t>
-          </m:r>
-          <m:r>
-            <w:rPr>
-              <w:rFonts w:ascii="Cambria Math" w:hAnsi="Cambria Math"/>
-              <w:sz w:val="24"/>
-              <w:szCs w:val="24"/>
-            </w:rPr>
-            <m:t xml:space="preserve">                        </m:t>
-          </m:r>
-          <m:r>
-            <w:rPr>
-              <w:rFonts w:ascii="Cambria Math" w:hAnsi="Cambria Math"/>
-              <w:sz w:val="24"/>
-              <w:szCs w:val="24"/>
-            </w:rPr>
-            <m:t>…(3.11)</m:t>
+            <m:t xml:space="preserve">                                            …(3.11)</m:t>
           </m:r>
         </m:oMath>
       </m:oMathPara>
@@ -20123,23 +20138,7 @@
               <w:sz w:val="24"/>
               <w:szCs w:val="24"/>
             </w:rPr>
-            <m:t xml:space="preserve">                   </m:t>
-          </m:r>
-          <m:r>
-            <w:rPr>
-              <w:rFonts w:ascii="Cambria Math" w:eastAsiaTheme="minorEastAsia" w:hAnsi="Cambria Math"/>
-              <w:sz w:val="24"/>
-              <w:szCs w:val="24"/>
-            </w:rPr>
-            <m:t xml:space="preserve"> </m:t>
-          </m:r>
-          <m:r>
-            <w:rPr>
-              <w:rFonts w:ascii="Cambria Math" w:eastAsiaTheme="minorEastAsia" w:hAnsi="Cambria Math"/>
-              <w:sz w:val="24"/>
-              <w:szCs w:val="24"/>
-            </w:rPr>
-            <m:t>…(3.12)</m:t>
+            <m:t xml:space="preserve">                    …(3.12)</m:t>
           </m:r>
         </m:oMath>
       </m:oMathPara>
@@ -22425,7 +22424,6 @@
           <w:sz w:val="24"/>
           <w:szCs w:val="24"/>
         </w:rPr>
-        <w:lastRenderedPageBreak/>
         <w:pict>
           <v:shape id="_x0000_s1037" type="#_x0000_t202" style="position:absolute;left:0;text-align:left;margin-left:49.35pt;margin-top:-1.7pt;width:353.85pt;height:167.3pt;z-index:-251642880;mso-width-relative:margin;mso-height-relative:margin" filled="f" strokecolor="#5a5a5a [2109]" strokeweight="2pt">
             <v:textbox style="mso-next-textbox:#_x0000_s1037">
@@ -23113,7 +23111,6 @@
           <w:sz w:val="24"/>
           <w:szCs w:val="24"/>
         </w:rPr>
-        <w:lastRenderedPageBreak/>
         <w:t>High-Performance Modified RISC CPU</w:t>
       </w:r>
     </w:p>
@@ -23327,6 +23324,7 @@
           <w:sz w:val="24"/>
           <w:szCs w:val="24"/>
         </w:rPr>
+        <w:lastRenderedPageBreak/>
         <w:t>Peripheral Features:</w:t>
       </w:r>
     </w:p>
@@ -23623,7 +23621,6 @@
           <w:sz w:val="28"/>
           <w:szCs w:val="28"/>
         </w:rPr>
-        <w:lastRenderedPageBreak/>
         <w:t xml:space="preserve">3.4 </w:t>
       </w:r>
       <w:r>
@@ -23907,6 +23904,7 @@
           <w:sz w:val="24"/>
           <w:szCs w:val="24"/>
         </w:rPr>
+        <w:lastRenderedPageBreak/>
         <w:t xml:space="preserve">Two different states of gate G (1: charged 0: uncharged. Indexed v: forward r: reverse) leads </w:t>
       </w:r>
       <w:r>
@@ -24453,16 +24451,7 @@
           <w:sz w:val="24"/>
           <w:szCs w:val="24"/>
         </w:rPr>
-        <w:t xml:space="preserve">). The main advantage is that both current directions are carried by the same switching device, </w:t>
-      </w:r>
-      <w:r>
-        <w:rPr>
-          <w:rFonts w:ascii="Garamond" w:hAnsi="Garamond"/>
-          <w:sz w:val="24"/>
-          <w:szCs w:val="24"/>
-        </w:rPr>
-        <w:lastRenderedPageBreak/>
-        <w:t xml:space="preserve">therefore, only one gate driver is required per switch cell. Device losses are relatively high since there are three devices in each conduction path. </w:t>
+        <w:t xml:space="preserve">). The main advantage is that both current directions are carried by the same switching device, therefore, only one gate driver is required per switch cell. Device losses are relatively high since there are three devices in each conduction path. </w:t>
       </w:r>
       <w:r>
         <w:rPr>
@@ -24661,6 +24650,7 @@
           <w:szCs w:val="24"/>
           <w:lang w:eastAsia="zh-TW"/>
         </w:rPr>
+        <w:lastRenderedPageBreak/>
         <w:pict>
           <v:shape id="_x0000_s1046" type="#_x0000_t202" style="position:absolute;left:0;text-align:left;margin-left:133.75pt;margin-top:171.65pt;width:174.15pt;height:88.65pt;z-index:-251634688;mso-width-relative:margin;mso-height-relative:margin" filled="f" strokecolor="#5a5a5a [2109]" strokeweight="2pt">
             <v:textbox>
@@ -25012,7 +25002,6 @@
           <w:sz w:val="24"/>
           <w:szCs w:val="24"/>
         </w:rPr>
-        <w:lastRenderedPageBreak/>
         <w:pict>
           <v:shape id="_x0000_s1048" type="#_x0000_t202" style="position:absolute;left:0;text-align:left;margin-left:151.55pt;margin-top:-1.6pt;width:148.8pt;height:91.1pt;z-index:-251633664;mso-width-relative:margin;mso-height-relative:margin" filled="f" strokecolor="#5a5a5a [2109]" strokeweight="2pt">
             <v:textbox>
@@ -25190,7 +25179,16 @@
           <w:sz w:val="24"/>
           <w:szCs w:val="24"/>
         </w:rPr>
-        <w:t xml:space="preserve"> in matrix converter is more complicated than that in voltage source inverters. This is due to the absence of any freewheeling path in matrix converters. The two rules which should be followed to turn on the switches make the process more difficult since there is no switch that can turn off and on instantaneously. Matrix converter requires an instantaneous switching OFF of the outgoing device and instantaneous switching ON of the incoming device. If there is a delay between switching on and switching off, then rule 2 is violated</w:t>
+        <w:t xml:space="preserve"> in matrix converter is more complicated than that in voltage source inverters. This is due to the absence of any freewheeling path in matrix converters. The two rules which should be followed to turn on the switches make the process more difficult since there is no switch that can turn off and on instantaneously. Matrix converter requires an instantaneous switching OFF of the outgoing device and instantaneous switching ON of the incoming device. </w:t>
+      </w:r>
+      <w:r>
+        <w:rPr>
+          <w:rFonts w:ascii="Garamond" w:hAnsi="Garamond"/>
+          <w:sz w:val="24"/>
+          <w:szCs w:val="24"/>
+        </w:rPr>
+        <w:lastRenderedPageBreak/>
+        <w:t>If there is a delay between switching on and switching off, then rule 2 is violated</w:t>
       </w:r>
       <w:r>
         <w:rPr>
@@ -25441,7 +25439,6 @@
           <w:sz w:val="24"/>
           <w:szCs w:val="24"/>
         </w:rPr>
-        <w:lastRenderedPageBreak/>
         <w:t xml:space="preserve">In this strategy, the direction of the current through the conducting device is sensed first. Then decision is taken to switch off that portion of this device which is not conducting. Now, that half of the incoming device which will carry current in the same direction as before is switched on. There is no short circuit of the supply at this stage since the incoming device is unable to carry current in the reverse direction. When the current transfer is complete, the outgoing device is turned off completely. Now gate signals are given to both the devices of the incoming switch. </w:t>
       </w:r>
     </w:p>
@@ -25732,6 +25729,7 @@
           <w:sz w:val="24"/>
           <w:szCs w:val="24"/>
         </w:rPr>
+        <w:lastRenderedPageBreak/>
         <w:pict>
           <v:shape id="_x0000_s1049" type="#_x0000_t202" style="position:absolute;left:0;text-align:left;margin-left:106.95pt;margin-top:129.6pt;width:238.6pt;height:162.45pt;z-index:-251632640;mso-width-relative:margin;mso-height-relative:margin" filled="f" strokecolor="#5a5a5a [2109]" strokeweight="2pt">
             <v:textbox>
@@ -26072,7 +26070,6 @@
           <w:sz w:val="24"/>
           <w:szCs w:val="24"/>
         </w:rPr>
-        <w:lastRenderedPageBreak/>
         <w:t xml:space="preserve">3.4.3 </w:t>
       </w:r>
       <w:r>
@@ -26251,6 +26248,7 @@
           <w:sz w:val="24"/>
           <w:szCs w:val="24"/>
         </w:rPr>
+        <w:lastRenderedPageBreak/>
         <w:pict>
           <v:shape id="_x0000_s1052" type="#_x0000_t202" style="position:absolute;left:0;text-align:left;margin-left:.7pt;margin-top:67.45pt;width:437.45pt;height:187.9pt;z-index:-251629568;mso-width-relative:margin;mso-height-relative:margin" filled="f" strokecolor="#5a5a5a [2109]" strokeweight="2pt">
             <v:textbox>
@@ -26568,16 +26566,7 @@
           <w:sz w:val="24"/>
           <w:szCs w:val="24"/>
         </w:rPr>
-        <w:t xml:space="preserve">KHz). </w:t>
-      </w:r>
-      <w:r>
-        <w:rPr>
-          <w:rFonts w:ascii="Garamond" w:hAnsi="Garamond"/>
-          <w:sz w:val="24"/>
-          <w:szCs w:val="24"/>
-        </w:rPr>
-        <w:lastRenderedPageBreak/>
-        <w:t>The Venturini algorithm is built on the controller and Matrix converter’s 9 switches are controlled as per this strategy. We shall also try to optimize the results for 25Hz output frequency with voltage transfer ratio as 0.5</w:t>
+        <w:t>KHz). The Venturini algorithm is built on the controller and Matrix converter’s 9 switches are controlled as per this strategy. We shall also try to optimize the results for 25Hz output frequency with voltage transfer ratio as 0.5</w:t>
       </w:r>
     </w:p>
     <w:p>
@@ -26856,7 +26845,6 @@
           <w:sz w:val="32"/>
           <w:szCs w:val="32"/>
         </w:rPr>
-        <w:lastRenderedPageBreak/>
         <w:t xml:space="preserve">C h </w:t>
       </w:r>
       <w:r>
@@ -27010,7 +26998,16 @@
           <w:sz w:val="24"/>
           <w:szCs w:val="24"/>
         </w:rPr>
-        <w:t xml:space="preserve">Snubber circuit is a simple energy absorbing circuit used to eliminate voltage spikes caused by circuit inductance when a switch opens. The objective of using a snubber circuit is to eliminate the voltage transient and ringing that occurs when the </w:t>
+        <w:t xml:space="preserve">Snubber circuit is a simple energy absorbing circuit used to eliminate voltage spikes caused by circuit inductance when a switch opens. The objective of using a snubber circuit is to eliminate </w:t>
+      </w:r>
+      <w:r>
+        <w:rPr>
+          <w:rFonts w:ascii="Garamond" w:hAnsi="Garamond"/>
+          <w:sz w:val="24"/>
+          <w:szCs w:val="24"/>
+        </w:rPr>
+        <w:lastRenderedPageBreak/>
+        <w:t xml:space="preserve">the voltage transient and ringing that occurs when the </w:t>
       </w:r>
       <w:r>
         <w:rPr>
@@ -27498,7 +27495,6 @@
           <w:sz w:val="24"/>
           <w:szCs w:val="24"/>
         </w:rPr>
-        <w:lastRenderedPageBreak/>
         <w:t>4.1.2   WORKING</w:t>
       </w:r>
     </w:p>
@@ -27567,6 +27563,7 @@
           <w:sz w:val="24"/>
           <w:szCs w:val="24"/>
         </w:rPr>
+        <w:lastRenderedPageBreak/>
         <w:drawing>
           <wp:anchor distT="0" distB="0" distL="114300" distR="114300" simplePos="0" relativeHeight="251709440" behindDoc="0" locked="0" layoutInCell="1" allowOverlap="1">
             <wp:simplePos x="0" y="0"/>
@@ -27876,17 +27873,7 @@
           <w:sz w:val="24"/>
           <w:szCs w:val="24"/>
         </w:rPr>
-        <w:t xml:space="preserve">During the testing it was also observed that sometimes output waveform is not as desired. It was mainly because one or many of the switches are not working. When they were tested individually they were either short circuited or open circuited whether the gate pulse is given or not. If the </w:t>
-      </w:r>
-      <w:r>
-        <w:rPr>
-          <w:rFonts w:ascii="Garamond" w:hAnsi="Garamond"/>
-          <w:noProof/>
-          <w:sz w:val="24"/>
-          <w:szCs w:val="24"/>
-        </w:rPr>
-        <w:lastRenderedPageBreak/>
-        <w:t xml:space="preserve">switch is shot chircuited, it means the recitifier brigde is short cicuited else the MOSFET is damaged .  </w:t>
+        <w:t xml:space="preserve">During the testing it was also observed that sometimes output waveform is not as desired. It was mainly because one or many of the switches are not working. When they were tested individually they were either short circuited or open circuited whether the gate pulse is given or not. If the switch is shot chircuited, it means the recitifier brigde is short cicuited else the MOSFET is damaged .  </w:t>
       </w:r>
     </w:p>
     <w:p>
@@ -28181,6 +28168,7 @@
           <w:sz w:val="24"/>
           <w:szCs w:val="24"/>
         </w:rPr>
+        <w:lastRenderedPageBreak/>
         <w:t xml:space="preserve"> </w:t>
       </w:r>
       <w:r>
@@ -28420,7 +28408,6 @@
           <w:sz w:val="24"/>
           <w:szCs w:val="24"/>
         </w:rPr>
-        <w:lastRenderedPageBreak/>
         <w:pict>
           <v:shape id="_x0000_s1056" type="#_x0000_t202" style="position:absolute;left:0;text-align:left;margin-left:42.3pt;margin-top:-.05pt;width:367.25pt;height:191pt;z-index:-251624448;mso-width-relative:margin;mso-height-relative:margin" filled="f" strokecolor="black [3213]" strokeweight="2pt">
             <v:textbox style="mso-next-textbox:#_x0000_s1056">
@@ -28540,6 +28527,7 @@
           <w:sz w:val="24"/>
           <w:szCs w:val="24"/>
         </w:rPr>
+        <w:lastRenderedPageBreak/>
         <w:drawing>
           <wp:inline distT="0" distB="0" distL="0" distR="0">
             <wp:extent cx="5939155" cy="2612390"/>
@@ -28880,16 +28868,7 @@
           <w:sz w:val="24"/>
           <w:szCs w:val="24"/>
         </w:rPr>
-        <w:t xml:space="preserve">used to generate mono-shots. Two 74121 IC’s are required per phase. One IC gives high to low pulse whenever the output of the comparator shows a transition from high to low. The other IC gives a high to low pulse whenever the output </w:t>
-      </w:r>
-      <w:r>
-        <w:rPr>
-          <w:rFonts w:ascii="Garamond" w:hAnsi="Garamond"/>
-          <w:sz w:val="24"/>
-          <w:szCs w:val="24"/>
-        </w:rPr>
-        <w:lastRenderedPageBreak/>
-        <w:t>of the same comparator shows a transition from low to high.</w:t>
+        <w:t>used to generate mono-shots. Two 74121 IC’s are required per phase. One IC gives high to low pulse whenever the output of the comparator shows a transition from high to low. The other IC gives a high to low pulse whenever the output of the same comparator shows a transition from low to high.</w:t>
       </w:r>
       <w:r>
         <w:rPr>
@@ -29000,6 +28979,7 @@
           <w:sz w:val="24"/>
           <w:szCs w:val="24"/>
         </w:rPr>
+        <w:lastRenderedPageBreak/>
         <w:pict>
           <v:shape id="_x0000_s1059" type="#_x0000_t202" style="position:absolute;left:0;text-align:left;margin-left:36.35pt;margin-top:-1.2pt;width:378.5pt;height:168pt;z-index:-251622400;mso-width-relative:margin;mso-height-relative:margin" filled="f" strokecolor="black [3213]" strokeweight="2pt">
             <v:textbox style="mso-next-textbox:#_x0000_s1059">
@@ -29228,7 +29208,6 @@
           <w:sz w:val="24"/>
           <w:szCs w:val="24"/>
         </w:rPr>
-        <w:lastRenderedPageBreak/>
         <w:t xml:space="preserve">4.3.2 </w:t>
       </w:r>
       <w:r>
@@ -29381,7 +29360,16 @@
           <w:sz w:val="24"/>
           <w:szCs w:val="24"/>
         </w:rPr>
-        <w:t> to ensure that inputs to logic systems settle at expected logic levels if external devices are disconnected or </w:t>
+        <w:t xml:space="preserve"> to ensure that inputs to logic systems settle at </w:t>
+      </w:r>
+      <w:r>
+        <w:rPr>
+          <w:rFonts w:ascii="Garamond" w:hAnsi="Garamond"/>
+          <w:sz w:val="24"/>
+          <w:szCs w:val="24"/>
+        </w:rPr>
+        <w:lastRenderedPageBreak/>
+        <w:t>expected logic levels if external devices are disconnected or </w:t>
       </w:r>
       <w:r>
         <w:rPr>
@@ -29715,7 +29703,6 @@
           <w:sz w:val="24"/>
           <w:szCs w:val="24"/>
         </w:rPr>
-        <w:lastRenderedPageBreak/>
         <w:pict>
           <v:shape id="_x0000_s1061" type="#_x0000_t202" style="position:absolute;left:0;text-align:left;margin-left:85.65pt;margin-top:-1.05pt;width:280.9pt;height:139.9pt;z-index:-251620352;mso-width-relative:margin;mso-height-relative:margin" filled="f" strokecolor="black [3213]" strokeweight="2pt">
             <v:textbox>
@@ -29843,6 +29830,7 @@
           <w:sz w:val="28"/>
           <w:szCs w:val="28"/>
         </w:rPr>
+        <w:lastRenderedPageBreak/>
         <w:t xml:space="preserve">    </w:t>
       </w:r>
       <w:r>
@@ -44714,8 +44702,8 @@
 </file>
 
 <file path=word/endnotes.xml><?xml version="1.0" encoding="utf-8"?>
-<w:endnotes xmlns:ve="http://schemas.openxmlformats.org/markup-compatibility/2006" xmlns:o="urn:schemas-microsoft-com:office:office" xmlns:r="http://schemas.openxmlformats.org/officeDocument/2006/relationships" xmlns:m="http://schemas.openxmlformats.org/officeDocument/2006/math" xmlns:v="urn:schemas-microsoft-com:vml" xmlns:wp="http://schemas.openxmlformats.org/drawingml/2006/wordprocessingDrawing" xmlns:w10="urn:schemas-microsoft-com:office:word" xmlns:w="http://schemas.openxmlformats.org/wordprocessingml/2006/main" xmlns:wne="http://schemas.microsoft.com/office/word/2006/wordml">
-  <w:endnote w:type="separator" w:id="0">
+<w:endnotes xmlns:wpc="http://schemas.microsoft.com/office/word/2010/wordprocessingCanvas" xmlns:mc="http://schemas.openxmlformats.org/markup-compatibility/2006" xmlns:o="urn:schemas-microsoft-com:office:office" xmlns:r="http://schemas.openxmlformats.org/officeDocument/2006/relationships" xmlns:m="http://schemas.openxmlformats.org/officeDocument/2006/math" xmlns:v="urn:schemas-microsoft-com:vml" xmlns:wp14="http://schemas.microsoft.com/office/word/2010/wordprocessingDrawing" xmlns:wp="http://schemas.openxmlformats.org/drawingml/2006/wordprocessingDrawing" xmlns:w10="urn:schemas-microsoft-com:office:word" xmlns:w="http://schemas.openxmlformats.org/wordprocessingml/2006/main" xmlns:w14="http://schemas.microsoft.com/office/word/2010/wordml" xmlns:w15="http://schemas.microsoft.com/office/word/2012/wordml" xmlns:wpg="http://schemas.microsoft.com/office/word/2010/wordprocessingGroup" xmlns:wpi="http://schemas.microsoft.com/office/word/2010/wordprocessingInk" xmlns:wne="http://schemas.microsoft.com/office/word/2006/wordml" xmlns:wps="http://schemas.microsoft.com/office/word/2010/wordprocessingShape" mc:Ignorable="w14 w15 wp14">
+  <w:endnote w:type="separator" w:id="-1">
     <w:p>
       <w:pPr>
         <w:spacing w:after="0" w:line="240" w:lineRule="auto"/>
@@ -44725,7 +44713,7 @@
       </w:r>
     </w:p>
   </w:endnote>
-  <w:endnote w:type="continuationSeparator" w:id="1">
+  <w:endnote w:type="continuationSeparator" w:id="0">
     <w:p>
       <w:pPr>
         <w:spacing w:after="0" w:line="240" w:lineRule="auto"/>
@@ -44739,7 +44727,7 @@
 </file>
 
 <file path=word/footer1.xml><?xml version="1.0" encoding="utf-8"?>
-<w:ftr xmlns:ve="http://schemas.openxmlformats.org/markup-compatibility/2006" xmlns:o="urn:schemas-microsoft-com:office:office" xmlns:r="http://schemas.openxmlformats.org/officeDocument/2006/relationships" xmlns:m="http://schemas.openxmlformats.org/officeDocument/2006/math" xmlns:v="urn:schemas-microsoft-com:vml" xmlns:wp="http://schemas.openxmlformats.org/drawingml/2006/wordprocessingDrawing" xmlns:w10="urn:schemas-microsoft-com:office:word" xmlns:w="http://schemas.openxmlformats.org/wordprocessingml/2006/main" xmlns:wne="http://schemas.microsoft.com/office/word/2006/wordml">
+<w:ftr xmlns:wpc="http://schemas.microsoft.com/office/word/2010/wordprocessingCanvas" xmlns:mc="http://schemas.openxmlformats.org/markup-compatibility/2006" xmlns:o="urn:schemas-microsoft-com:office:office" xmlns:r="http://schemas.openxmlformats.org/officeDocument/2006/relationships" xmlns:m="http://schemas.openxmlformats.org/officeDocument/2006/math" xmlns:v="urn:schemas-microsoft-com:vml" xmlns:wp14="http://schemas.microsoft.com/office/word/2010/wordprocessingDrawing" xmlns:wp="http://schemas.openxmlformats.org/drawingml/2006/wordprocessingDrawing" xmlns:w10="urn:schemas-microsoft-com:office:word" xmlns:w="http://schemas.openxmlformats.org/wordprocessingml/2006/main" xmlns:w14="http://schemas.microsoft.com/office/word/2010/wordml" xmlns:w15="http://schemas.microsoft.com/office/word/2012/wordml" xmlns:wpg="http://schemas.microsoft.com/office/word/2010/wordprocessingGroup" xmlns:wpi="http://schemas.microsoft.com/office/word/2010/wordprocessingInk" xmlns:wne="http://schemas.microsoft.com/office/word/2006/wordml" xmlns:wps="http://schemas.microsoft.com/office/word/2010/wordprocessingShape" mc:Ignorable="w14 w15 wp14">
   <w:sdt>
     <w:sdtPr>
       <w:id w:val="21302976"/>
@@ -44748,20 +44736,34 @@
         <w:docPartUnique/>
       </w:docPartObj>
     </w:sdtPr>
+    <w:sdtEndPr/>
     <w:sdtContent>
       <w:p>
         <w:pPr>
           <w:pStyle w:val="Footer"/>
           <w:jc w:val="center"/>
         </w:pPr>
-        <w:fldSimple w:instr=" PAGE   \* MERGEFORMAT ">
-          <w:r>
-            <w:rPr>
-              <w:noProof/>
-            </w:rPr>
-            <w:t>60</w:t>
-          </w:r>
-        </w:fldSimple>
+        <w:r>
+          <w:fldChar w:fldCharType="begin"/>
+        </w:r>
+        <w:r>
+          <w:instrText xml:space="preserve"> PAGE   \* MERGEFORMAT </w:instrText>
+        </w:r>
+        <w:r>
+          <w:fldChar w:fldCharType="separate"/>
+        </w:r>
+        <w:r>
+          <w:rPr>
+            <w:noProof/>
+          </w:rPr>
+          <w:t>4</w:t>
+        </w:r>
+        <w:r>
+          <w:rPr>
+            <w:noProof/>
+          </w:rPr>
+          <w:fldChar w:fldCharType="end"/>
+        </w:r>
       </w:p>
     </w:sdtContent>
   </w:sdt>
@@ -44774,8 +44776,8 @@
 </file>
 
 <file path=word/footnotes.xml><?xml version="1.0" encoding="utf-8"?>
-<w:footnotes xmlns:ve="http://schemas.openxmlformats.org/markup-compatibility/2006" xmlns:o="urn:schemas-microsoft-com:office:office" xmlns:r="http://schemas.openxmlformats.org/officeDocument/2006/relationships" xmlns:m="http://schemas.openxmlformats.org/officeDocument/2006/math" xmlns:v="urn:schemas-microsoft-com:vml" xmlns:wp="http://schemas.openxmlformats.org/drawingml/2006/wordprocessingDrawing" xmlns:w10="urn:schemas-microsoft-com:office:word" xmlns:w="http://schemas.openxmlformats.org/wordprocessingml/2006/main" xmlns:wne="http://schemas.microsoft.com/office/word/2006/wordml">
-  <w:footnote w:type="separator" w:id="0">
+<w:footnotes xmlns:wpc="http://schemas.microsoft.com/office/word/2010/wordprocessingCanvas" xmlns:mc="http://schemas.openxmlformats.org/markup-compatibility/2006" xmlns:o="urn:schemas-microsoft-com:office:office" xmlns:r="http://schemas.openxmlformats.org/officeDocument/2006/relationships" xmlns:m="http://schemas.openxmlformats.org/officeDocument/2006/math" xmlns:v="urn:schemas-microsoft-com:vml" xmlns:wp14="http://schemas.microsoft.com/office/word/2010/wordprocessingDrawing" xmlns:wp="http://schemas.openxmlformats.org/drawingml/2006/wordprocessingDrawing" xmlns:w10="urn:schemas-microsoft-com:office:word" xmlns:w="http://schemas.openxmlformats.org/wordprocessingml/2006/main" xmlns:w14="http://schemas.microsoft.com/office/word/2010/wordml" xmlns:w15="http://schemas.microsoft.com/office/word/2012/wordml" xmlns:wpg="http://schemas.microsoft.com/office/word/2010/wordprocessingGroup" xmlns:wpi="http://schemas.microsoft.com/office/word/2010/wordprocessingInk" xmlns:wne="http://schemas.microsoft.com/office/word/2006/wordml" xmlns:wps="http://schemas.microsoft.com/office/word/2010/wordprocessingShape" mc:Ignorable="w14 w15 wp14">
+  <w:footnote w:type="separator" w:id="-1">
     <w:p>
       <w:pPr>
         <w:spacing w:after="0" w:line="240" w:lineRule="auto"/>
@@ -44785,7 +44787,7 @@
       </w:r>
     </w:p>
   </w:footnote>
-  <w:footnote w:type="continuationSeparator" w:id="1">
+  <w:footnote w:type="continuationSeparator" w:id="0">
     <w:p>
       <w:pPr>
         <w:spacing w:after="0" w:line="240" w:lineRule="auto"/>
@@ -44799,7 +44801,7 @@
 </file>
 
 <file path=word/numbering.xml><?xml version="1.0" encoding="utf-8"?>
-<w:numbering xmlns:ve="http://schemas.openxmlformats.org/markup-compatibility/2006" xmlns:o="urn:schemas-microsoft-com:office:office" xmlns:r="http://schemas.openxmlformats.org/officeDocument/2006/relationships" xmlns:m="http://schemas.openxmlformats.org/officeDocument/2006/math" xmlns:v="urn:schemas-microsoft-com:vml" xmlns:wp="http://schemas.openxmlformats.org/drawingml/2006/wordprocessingDrawing" xmlns:w10="urn:schemas-microsoft-com:office:word" xmlns:w="http://schemas.openxmlformats.org/wordprocessingml/2006/main" xmlns:wne="http://schemas.microsoft.com/office/word/2006/wordml">
+<w:numbering xmlns:wpc="http://schemas.microsoft.com/office/word/2010/wordprocessingCanvas" xmlns:mc="http://schemas.openxmlformats.org/markup-compatibility/2006" xmlns:o="urn:schemas-microsoft-com:office:office" xmlns:r="http://schemas.openxmlformats.org/officeDocument/2006/relationships" xmlns:m="http://schemas.openxmlformats.org/officeDocument/2006/math" xmlns:v="urn:schemas-microsoft-com:vml" xmlns:wp14="http://schemas.microsoft.com/office/word/2010/wordprocessingDrawing" xmlns:wp="http://schemas.openxmlformats.org/drawingml/2006/wordprocessingDrawing" xmlns:w10="urn:schemas-microsoft-com:office:word" xmlns:w="http://schemas.openxmlformats.org/wordprocessingml/2006/main" xmlns:w14="http://schemas.microsoft.com/office/word/2010/wordml" xmlns:w15="http://schemas.microsoft.com/office/word/2012/wordml" xmlns:wpg="http://schemas.microsoft.com/office/word/2010/wordprocessingGroup" xmlns:wpi="http://schemas.microsoft.com/office/word/2010/wordprocessingInk" xmlns:wne="http://schemas.microsoft.com/office/word/2006/wordml" xmlns:wps="http://schemas.microsoft.com/office/word/2010/wordprocessingShape" mc:Ignorable="w14 w15 wp14">
   <w:abstractNum w:abstractNumId="0">
     <w:nsid w:val="03627917"/>
     <w:multiLevelType w:val="multilevel"/>
@@ -49426,7 +49428,7 @@
 </file>
 
 <file path=word/styles.xml><?xml version="1.0" encoding="utf-8"?>
-<w:styles xmlns:r="http://schemas.openxmlformats.org/officeDocument/2006/relationships" xmlns:w="http://schemas.openxmlformats.org/wordprocessingml/2006/main">
+<w:styles xmlns:mc="http://schemas.openxmlformats.org/markup-compatibility/2006" xmlns:r="http://schemas.openxmlformats.org/officeDocument/2006/relationships" xmlns:w="http://schemas.openxmlformats.org/wordprocessingml/2006/main" xmlns:w14="http://schemas.microsoft.com/office/word/2010/wordml" xmlns:w15="http://schemas.microsoft.com/office/word/2012/wordml" mc:Ignorable="w14 w15">
   <w:docDefaults>
     <w:rPrDefault>
       <w:rPr>
@@ -49442,144 +49444,378 @@
       </w:pPr>
     </w:pPrDefault>
   </w:docDefaults>
-  <w:latentStyles w:defLockedState="0" w:defUIPriority="99" w:defSemiHidden="1" w:defUnhideWhenUsed="1" w:defQFormat="0" w:count="267">
-    <w:lsdException w:name="Normal" w:semiHidden="0" w:uiPriority="0" w:unhideWhenUsed="0" w:qFormat="1"/>
-    <w:lsdException w:name="heading 1" w:semiHidden="0" w:uiPriority="9" w:unhideWhenUsed="0" w:qFormat="1"/>
-    <w:lsdException w:name="heading 2" w:uiPriority="9" w:qFormat="1"/>
-    <w:lsdException w:name="heading 3" w:uiPriority="9" w:qFormat="1"/>
-    <w:lsdException w:name="heading 4" w:uiPriority="9" w:qFormat="1"/>
-    <w:lsdException w:name="heading 5" w:uiPriority="9" w:qFormat="1"/>
-    <w:lsdException w:name="heading 6" w:uiPriority="9" w:qFormat="1"/>
-    <w:lsdException w:name="heading 7" w:uiPriority="9" w:qFormat="1"/>
-    <w:lsdException w:name="heading 8" w:uiPriority="9" w:qFormat="1"/>
-    <w:lsdException w:name="heading 9" w:uiPriority="9" w:qFormat="1"/>
-    <w:lsdException w:name="toc 1" w:uiPriority="39" w:qFormat="1"/>
-    <w:lsdException w:name="toc 2" w:uiPriority="39" w:qFormat="1"/>
-    <w:lsdException w:name="toc 3" w:uiPriority="39" w:qFormat="1"/>
-    <w:lsdException w:name="toc 4" w:uiPriority="39"/>
-    <w:lsdException w:name="toc 5" w:uiPriority="39"/>
-    <w:lsdException w:name="toc 6" w:uiPriority="39"/>
-    <w:lsdException w:name="toc 7" w:uiPriority="39"/>
-    <w:lsdException w:name="toc 8" w:uiPriority="39"/>
-    <w:lsdException w:name="toc 9" w:uiPriority="39"/>
-    <w:lsdException w:name="caption" w:uiPriority="35" w:qFormat="1"/>
-    <w:lsdException w:name="Title" w:semiHidden="0" w:uiPriority="10" w:unhideWhenUsed="0" w:qFormat="1"/>
-    <w:lsdException w:name="Default Paragraph Font" w:uiPriority="1"/>
-    <w:lsdException w:name="Subtitle" w:semiHidden="0" w:uiPriority="11" w:unhideWhenUsed="0" w:qFormat="1"/>
-    <w:lsdException w:name="Strong" w:semiHidden="0" w:uiPriority="22" w:unhideWhenUsed="0" w:qFormat="1"/>
-    <w:lsdException w:name="Emphasis" w:semiHidden="0" w:uiPriority="20" w:unhideWhenUsed="0" w:qFormat="1"/>
-    <w:lsdException w:name="Table Grid" w:semiHidden="0" w:uiPriority="59" w:unhideWhenUsed="0"/>
-    <w:lsdException w:name="Placeholder Text" w:unhideWhenUsed="0"/>
-    <w:lsdException w:name="No Spacing" w:semiHidden="0" w:uiPriority="1" w:unhideWhenUsed="0" w:qFormat="1"/>
-    <w:lsdException w:name="Light Shading" w:semiHidden="0" w:uiPriority="60" w:unhideWhenUsed="0"/>
-    <w:lsdException w:name="Light List" w:semiHidden="0" w:uiPriority="61" w:unhideWhenUsed="0"/>
-    <w:lsdException w:name="Light Grid" w:semiHidden="0" w:uiPriority="62" w:unhideWhenUsed="0"/>
-    <w:lsdException w:name="Medium Shading 1" w:semiHidden="0" w:uiPriority="63" w:unhideWhenUsed="0"/>
-    <w:lsdException w:name="Medium Shading 2" w:semiHidden="0" w:uiPriority="64" w:unhideWhenUsed="0"/>
-    <w:lsdException w:name="Medium List 1" w:semiHidden="0" w:uiPriority="65" w:unhideWhenUsed="0"/>
-    <w:lsdException w:name="Medium List 2" w:semiHidden="0" w:uiPriority="66" w:unhideWhenUsed="0"/>
-    <w:lsdException w:name="Medium Grid 1" w:semiHidden="0" w:uiPriority="67" w:unhideWhenUsed="0"/>
-    <w:lsdException w:name="Medium Grid 2" w:semiHidden="0" w:uiPriority="68" w:unhideWhenUsed="0"/>
-    <w:lsdException w:name="Medium Grid 3" w:semiHidden="0" w:uiPriority="69" w:unhideWhenUsed="0"/>
-    <w:lsdException w:name="Dark List" w:semiHidden="0" w:uiPriority="70" w:unhideWhenUsed="0"/>
-    <w:lsdException w:name="Colorful Shading" w:semiHidden="0" w:uiPriority="71" w:unhideWhenUsed="0"/>
-    <w:lsdException w:name="Colorful List" w:semiHidden="0" w:uiPriority="72" w:unhideWhenUsed="0"/>
-    <w:lsdException w:name="Colorful Grid" w:semiHidden="0" w:uiPriority="73" w:unhideWhenUsed="0"/>
-    <w:lsdException w:name="Light Shading Accent 1" w:semiHidden="0" w:uiPriority="60" w:unhideWhenUsed="0"/>
-    <w:lsdException w:name="Light List Accent 1" w:semiHidden="0" w:uiPriority="61" w:unhideWhenUsed="0"/>
-    <w:lsdException w:name="Light Grid Accent 1" w:semiHidden="0" w:uiPriority="62" w:unhideWhenUsed="0"/>
-    <w:lsdException w:name="Medium Shading 1 Accent 1" w:semiHidden="0" w:uiPriority="63" w:unhideWhenUsed="0"/>
-    <w:lsdException w:name="Medium Shading 2 Accent 1" w:semiHidden="0" w:uiPriority="64" w:unhideWhenUsed="0"/>
-    <w:lsdException w:name="Medium List 1 Accent 1" w:semiHidden="0" w:uiPriority="65" w:unhideWhenUsed="0"/>
-    <w:lsdException w:name="Revision" w:unhideWhenUsed="0"/>
-    <w:lsdException w:name="List Paragraph" w:semiHidden="0" w:uiPriority="34" w:unhideWhenUsed="0" w:qFormat="1"/>
-    <w:lsdException w:name="Quote" w:semiHidden="0" w:uiPriority="29" w:unhideWhenUsed="0" w:qFormat="1"/>
-    <w:lsdException w:name="Intense Quote" w:semiHidden="0" w:uiPriority="30" w:unhideWhenUsed="0" w:qFormat="1"/>
-    <w:lsdException w:name="Medium List 2 Accent 1" w:semiHidden="0" w:uiPriority="66" w:unhideWhenUsed="0"/>
-    <w:lsdException w:name="Medium Grid 1 Accent 1" w:semiHidden="0" w:uiPriority="67" w:unhideWhenUsed="0"/>
-    <w:lsdException w:name="Medium Grid 2 Accent 1" w:semiHidden="0" w:uiPriority="68" w:unhideWhenUsed="0"/>
-    <w:lsdException w:name="Medium Grid 3 Accent 1" w:semiHidden="0" w:uiPriority="69" w:unhideWhenUsed="0"/>
-    <w:lsdException w:name="Dark List Accent 1" w:semiHidden="0" w:uiPriority="70" w:unhideWhenUsed="0"/>
-    <w:lsdException w:name="Colorful Shading Accent 1" w:semiHidden="0" w:uiPriority="71" w:unhideWhenUsed="0"/>
-    <w:lsdException w:name="Colorful List Accent 1" w:semiHidden="0" w:uiPriority="72" w:unhideWhenUsed="0"/>
-    <w:lsdException w:name="Colorful Grid Accent 1" w:semiHidden="0" w:uiPriority="73" w:unhideWhenUsed="0"/>
-    <w:lsdException w:name="Light Shading Accent 2" w:semiHidden="0" w:uiPriority="60" w:unhideWhenUsed="0"/>
-    <w:lsdException w:name="Light List Accent 2" w:semiHidden="0" w:uiPriority="61" w:unhideWhenUsed="0"/>
-    <w:lsdException w:name="Light Grid Accent 2" w:semiHidden="0" w:uiPriority="62" w:unhideWhenUsed="0"/>
-    <w:lsdException w:name="Medium Shading 1 Accent 2" w:semiHidden="0" w:uiPriority="63" w:unhideWhenUsed="0"/>
-    <w:lsdException w:name="Medium Shading 2 Accent 2" w:semiHidden="0" w:uiPriority="64" w:unhideWhenUsed="0"/>
-    <w:lsdException w:name="Medium List 1 Accent 2" w:semiHidden="0" w:uiPriority="65" w:unhideWhenUsed="0"/>
-    <w:lsdException w:name="Medium List 2 Accent 2" w:semiHidden="0" w:uiPriority="66" w:unhideWhenUsed="0"/>
-    <w:lsdException w:name="Medium Grid 1 Accent 2" w:semiHidden="0" w:uiPriority="67" w:unhideWhenUsed="0"/>
-    <w:lsdException w:name="Medium Grid 2 Accent 2" w:semiHidden="0" w:uiPriority="68" w:unhideWhenUsed="0"/>
-    <w:lsdException w:name="Medium Grid 3 Accent 2" w:semiHidden="0" w:uiPriority="69" w:unhideWhenUsed="0"/>
-    <w:lsdException w:name="Dark List Accent 2" w:semiHidden="0" w:uiPriority="70" w:unhideWhenUsed="0"/>
-    <w:lsdException w:name="Colorful Shading Accent 2" w:semiHidden="0" w:uiPriority="71" w:unhideWhenUsed="0"/>
-    <w:lsdException w:name="Colorful List Accent 2" w:semiHidden="0" w:uiPriority="72" w:unhideWhenUsed="0"/>
-    <w:lsdException w:name="Colorful Grid Accent 2" w:semiHidden="0" w:uiPriority="73" w:unhideWhenUsed="0"/>
-    <w:lsdException w:name="Light Shading Accent 3" w:semiHidden="0" w:uiPriority="60" w:unhideWhenUsed="0"/>
-    <w:lsdException w:name="Light List Accent 3" w:semiHidden="0" w:uiPriority="61" w:unhideWhenUsed="0"/>
-    <w:lsdException w:name="Light Grid Accent 3" w:semiHidden="0" w:uiPriority="62" w:unhideWhenUsed="0"/>
-    <w:lsdException w:name="Medium Shading 1 Accent 3" w:semiHidden="0" w:uiPriority="63" w:unhideWhenUsed="0"/>
-    <w:lsdException w:name="Medium Shading 2 Accent 3" w:semiHidden="0" w:uiPriority="64" w:unhideWhenUsed="0"/>
-    <w:lsdException w:name="Medium List 1 Accent 3" w:semiHidden="0" w:uiPriority="65" w:unhideWhenUsed="0"/>
-    <w:lsdException w:name="Medium List 2 Accent 3" w:semiHidden="0" w:uiPriority="66" w:unhideWhenUsed="0"/>
-    <w:lsdException w:name="Medium Grid 1 Accent 3" w:semiHidden="0" w:uiPriority="67" w:unhideWhenUsed="0"/>
-    <w:lsdException w:name="Medium Grid 2 Accent 3" w:semiHidden="0" w:uiPriority="68" w:unhideWhenUsed="0"/>
-    <w:lsdException w:name="Medium Grid 3 Accent 3" w:semiHidden="0" w:uiPriority="69" w:unhideWhenUsed="0"/>
-    <w:lsdException w:name="Dark List Accent 3" w:semiHidden="0" w:uiPriority="70" w:unhideWhenUsed="0"/>
-    <w:lsdException w:name="Colorful Shading Accent 3" w:semiHidden="0" w:uiPriority="71" w:unhideWhenUsed="0"/>
-    <w:lsdException w:name="Colorful List Accent 3" w:semiHidden="0" w:uiPriority="72" w:unhideWhenUsed="0"/>
-    <w:lsdException w:name="Colorful Grid Accent 3" w:semiHidden="0" w:uiPriority="73" w:unhideWhenUsed="0"/>
-    <w:lsdException w:name="Light Shading Accent 4" w:semiHidden="0" w:uiPriority="60" w:unhideWhenUsed="0"/>
-    <w:lsdException w:name="Light List Accent 4" w:semiHidden="0" w:uiPriority="61" w:unhideWhenUsed="0"/>
-    <w:lsdException w:name="Light Grid Accent 4" w:semiHidden="0" w:uiPriority="62" w:unhideWhenUsed="0"/>
-    <w:lsdException w:name="Medium Shading 1 Accent 4" w:semiHidden="0" w:uiPriority="63" w:unhideWhenUsed="0"/>
-    <w:lsdException w:name="Medium Shading 2 Accent 4" w:semiHidden="0" w:uiPriority="64" w:unhideWhenUsed="0"/>
-    <w:lsdException w:name="Medium List 1 Accent 4" w:semiHidden="0" w:uiPriority="65" w:unhideWhenUsed="0"/>
-    <w:lsdException w:name="Medium List 2 Accent 4" w:semiHidden="0" w:uiPriority="66" w:unhideWhenUsed="0"/>
-    <w:lsdException w:name="Medium Grid 1 Accent 4" w:semiHidden="0" w:uiPriority="67" w:unhideWhenUsed="0"/>
-    <w:lsdException w:name="Medium Grid 2 Accent 4" w:semiHidden="0" w:uiPriority="68" w:unhideWhenUsed="0"/>
-    <w:lsdException w:name="Medium Grid 3 Accent 4" w:semiHidden="0" w:uiPriority="69" w:unhideWhenUsed="0"/>
-    <w:lsdException w:name="Dark List Accent 4" w:semiHidden="0" w:uiPriority="70" w:unhideWhenUsed="0"/>
-    <w:lsdException w:name="Colorful Shading Accent 4" w:semiHidden="0" w:uiPriority="71" w:unhideWhenUsed="0"/>
-    <w:lsdException w:name="Colorful List Accent 4" w:semiHidden="0" w:uiPriority="72" w:unhideWhenUsed="0"/>
-    <w:lsdException w:name="Colorful Grid Accent 4" w:semiHidden="0" w:uiPriority="73" w:unhideWhenUsed="0"/>
-    <w:lsdException w:name="Light Shading Accent 5" w:semiHidden="0" w:uiPriority="60" w:unhideWhenUsed="0"/>
-    <w:lsdException w:name="Light List Accent 5" w:semiHidden="0" w:uiPriority="61" w:unhideWhenUsed="0"/>
-    <w:lsdException w:name="Light Grid Accent 5" w:semiHidden="0" w:uiPriority="62" w:unhideWhenUsed="0"/>
-    <w:lsdException w:name="Medium Shading 1 Accent 5" w:semiHidden="0" w:uiPriority="63" w:unhideWhenUsed="0"/>
-    <w:lsdException w:name="Medium Shading 2 Accent 5" w:semiHidden="0" w:uiPriority="64" w:unhideWhenUsed="0"/>
-    <w:lsdException w:name="Medium List 1 Accent 5" w:semiHidden="0" w:uiPriority="65" w:unhideWhenUsed="0"/>
-    <w:lsdException w:name="Medium List 2 Accent 5" w:semiHidden="0" w:uiPriority="66" w:unhideWhenUsed="0"/>
-    <w:lsdException w:name="Medium Grid 1 Accent 5" w:semiHidden="0" w:uiPriority="67" w:unhideWhenUsed="0"/>
-    <w:lsdException w:name="Medium Grid 2 Accent 5" w:semiHidden="0" w:uiPriority="68" w:unhideWhenUsed="0"/>
-    <w:lsdException w:name="Medium Grid 3 Accent 5" w:semiHidden="0" w:uiPriority="69" w:unhideWhenUsed="0"/>
-    <w:lsdException w:name="Dark List Accent 5" w:semiHidden="0" w:uiPriority="70" w:unhideWhenUsed="0"/>
-    <w:lsdException w:name="Colorful Shading Accent 5" w:semiHidden="0" w:uiPriority="71" w:unhideWhenUsed="0"/>
-    <w:lsdException w:name="Colorful List Accent 5" w:semiHidden="0" w:uiPriority="72" w:unhideWhenUsed="0"/>
-    <w:lsdException w:name="Colorful Grid Accent 5" w:semiHidden="0" w:uiPriority="73" w:unhideWhenUsed="0"/>
-    <w:lsdException w:name="Light Shading Accent 6" w:semiHidden="0" w:uiPriority="60" w:unhideWhenUsed="0"/>
-    <w:lsdException w:name="Light List Accent 6" w:semiHidden="0" w:uiPriority="61" w:unhideWhenUsed="0"/>
-    <w:lsdException w:name="Light Grid Accent 6" w:semiHidden="0" w:uiPriority="62" w:unhideWhenUsed="0"/>
-    <w:lsdException w:name="Medium Shading 1 Accent 6" w:semiHidden="0" w:uiPriority="63" w:unhideWhenUsed="0"/>
-    <w:lsdException w:name="Medium Shading 2 Accent 6" w:semiHidden="0" w:uiPriority="64" w:unhideWhenUsed="0"/>
-    <w:lsdException w:name="Medium List 1 Accent 6" w:semiHidden="0" w:uiPriority="65" w:unhideWhenUsed="0"/>
-    <w:lsdException w:name="Medium List 2 Accent 6" w:semiHidden="0" w:uiPriority="66" w:unhideWhenUsed="0"/>
-    <w:lsdException w:name="Medium Grid 1 Accent 6" w:semiHidden="0" w:uiPriority="67" w:unhideWhenUsed="0"/>
-    <w:lsdException w:name="Medium Grid 2 Accent 6" w:semiHidden="0" w:uiPriority="68" w:unhideWhenUsed="0"/>
-    <w:lsdException w:name="Medium Grid 3 Accent 6" w:semiHidden="0" w:uiPriority="69" w:unhideWhenUsed="0"/>
-    <w:lsdException w:name="Dark List Accent 6" w:semiHidden="0" w:uiPriority="70" w:unhideWhenUsed="0"/>
-    <w:lsdException w:name="Colorful Shading Accent 6" w:semiHidden="0" w:uiPriority="71" w:unhideWhenUsed="0"/>
-    <w:lsdException w:name="Colorful List Accent 6" w:semiHidden="0" w:uiPriority="72" w:unhideWhenUsed="0"/>
-    <w:lsdException w:name="Colorful Grid Accent 6" w:semiHidden="0" w:uiPriority="73" w:unhideWhenUsed="0"/>
-    <w:lsdException w:name="Subtle Emphasis" w:semiHidden="0" w:uiPriority="19" w:unhideWhenUsed="0" w:qFormat="1"/>
-    <w:lsdException w:name="Intense Emphasis" w:semiHidden="0" w:uiPriority="21" w:unhideWhenUsed="0" w:qFormat="1"/>
-    <w:lsdException w:name="Subtle Reference" w:semiHidden="0" w:uiPriority="31" w:unhideWhenUsed="0" w:qFormat="1"/>
-    <w:lsdException w:name="Intense Reference" w:semiHidden="0" w:uiPriority="32" w:unhideWhenUsed="0" w:qFormat="1"/>
-    <w:lsdException w:name="Book Title" w:semiHidden="0" w:uiPriority="33" w:unhideWhenUsed="0" w:qFormat="1"/>
-    <w:lsdException w:name="Bibliography" w:uiPriority="37"/>
-    <w:lsdException w:name="TOC Heading" w:uiPriority="39" w:qFormat="1"/>
+  <w:latentStyles w:defLockedState="0" w:defUIPriority="99" w:defSemiHidden="0" w:defUnhideWhenUsed="0" w:defQFormat="0" w:count="371">
+    <w:lsdException w:name="Normal" w:uiPriority="0" w:qFormat="1"/>
+    <w:lsdException w:name="heading 1" w:uiPriority="9" w:qFormat="1"/>
+    <w:lsdException w:name="heading 2" w:semiHidden="1" w:uiPriority="9" w:unhideWhenUsed="1" w:qFormat="1"/>
+    <w:lsdException w:name="heading 3" w:semiHidden="1" w:uiPriority="9" w:unhideWhenUsed="1" w:qFormat="1"/>
+    <w:lsdException w:name="heading 4" w:semiHidden="1" w:uiPriority="9" w:unhideWhenUsed="1" w:qFormat="1"/>
+    <w:lsdException w:name="heading 5" w:semiHidden="1" w:uiPriority="9" w:unhideWhenUsed="1" w:qFormat="1"/>
+    <w:lsdException w:name="heading 6" w:semiHidden="1" w:uiPriority="9" w:unhideWhenUsed="1" w:qFormat="1"/>
+    <w:lsdException w:name="heading 7" w:semiHidden="1" w:uiPriority="9" w:unhideWhenUsed="1" w:qFormat="1"/>
+    <w:lsdException w:name="heading 8" w:semiHidden="1" w:uiPriority="9" w:unhideWhenUsed="1" w:qFormat="1"/>
+    <w:lsdException w:name="heading 9" w:semiHidden="1" w:uiPriority="9" w:unhideWhenUsed="1" w:qFormat="1"/>
+    <w:lsdException w:name="index 1" w:semiHidden="1" w:unhideWhenUsed="1"/>
+    <w:lsdException w:name="index 2" w:semiHidden="1" w:unhideWhenUsed="1"/>
+    <w:lsdException w:name="index 3" w:semiHidden="1" w:unhideWhenUsed="1"/>
+    <w:lsdException w:name="index 4" w:semiHidden="1" w:unhideWhenUsed="1"/>
+    <w:lsdException w:name="index 5" w:semiHidden="1" w:unhideWhenUsed="1"/>
+    <w:lsdException w:name="index 6" w:semiHidden="1" w:unhideWhenUsed="1"/>
+    <w:lsdException w:name="index 7" w:semiHidden="1" w:unhideWhenUsed="1"/>
+    <w:lsdException w:name="index 8" w:semiHidden="1" w:unhideWhenUsed="1"/>
+    <w:lsdException w:name="index 9" w:semiHidden="1" w:unhideWhenUsed="1"/>
+    <w:lsdException w:name="toc 1" w:semiHidden="1" w:uiPriority="39" w:unhideWhenUsed="1" w:qFormat="1"/>
+    <w:lsdException w:name="toc 2" w:semiHidden="1" w:uiPriority="39" w:unhideWhenUsed="1" w:qFormat="1"/>
+    <w:lsdException w:name="toc 3" w:semiHidden="1" w:uiPriority="39" w:unhideWhenUsed="1" w:qFormat="1"/>
+    <w:lsdException w:name="toc 4" w:semiHidden="1" w:uiPriority="39" w:unhideWhenUsed="1"/>
+    <w:lsdException w:name="toc 5" w:semiHidden="1" w:uiPriority="39" w:unhideWhenUsed="1"/>
+    <w:lsdException w:name="toc 6" w:semiHidden="1" w:uiPriority="39" w:unhideWhenUsed="1"/>
+    <w:lsdException w:name="toc 7" w:semiHidden="1" w:uiPriority="39" w:unhideWhenUsed="1"/>
+    <w:lsdException w:name="toc 8" w:semiHidden="1" w:uiPriority="39" w:unhideWhenUsed="1"/>
+    <w:lsdException w:name="toc 9" w:semiHidden="1" w:uiPriority="39" w:unhideWhenUsed="1"/>
+    <w:lsdException w:name="Normal Indent" w:semiHidden="1" w:unhideWhenUsed="1"/>
+    <w:lsdException w:name="footnote text" w:semiHidden="1" w:unhideWhenUsed="1"/>
+    <w:lsdException w:name="annotation text" w:semiHidden="1" w:unhideWhenUsed="1"/>
+    <w:lsdException w:name="header" w:semiHidden="1" w:unhideWhenUsed="1"/>
+    <w:lsdException w:name="footer" w:semiHidden="1" w:unhideWhenUsed="1"/>
+    <w:lsdException w:name="index heading" w:semiHidden="1" w:unhideWhenUsed="1"/>
+    <w:lsdException w:name="caption" w:semiHidden="1" w:uiPriority="35" w:unhideWhenUsed="1" w:qFormat="1"/>
+    <w:lsdException w:name="table of figures" w:semiHidden="1" w:unhideWhenUsed="1"/>
+    <w:lsdException w:name="envelope address" w:semiHidden="1" w:unhideWhenUsed="1"/>
+    <w:lsdException w:name="envelope return" w:semiHidden="1" w:unhideWhenUsed="1"/>
+    <w:lsdException w:name="footnote reference" w:semiHidden="1" w:unhideWhenUsed="1"/>
+    <w:lsdException w:name="annotation reference" w:semiHidden="1" w:unhideWhenUsed="1"/>
+    <w:lsdException w:name="line number" w:semiHidden="1" w:unhideWhenUsed="1"/>
+    <w:lsdException w:name="page number" w:semiHidden="1" w:unhideWhenUsed="1"/>
+    <w:lsdException w:name="endnote reference" w:semiHidden="1" w:unhideWhenUsed="1"/>
+    <w:lsdException w:name="endnote text" w:semiHidden="1" w:unhideWhenUsed="1"/>
+    <w:lsdException w:name="table of authorities" w:semiHidden="1" w:unhideWhenUsed="1"/>
+    <w:lsdException w:name="macro" w:semiHidden="1" w:unhideWhenUsed="1"/>
+    <w:lsdException w:name="toa heading" w:semiHidden="1" w:unhideWhenUsed="1"/>
+    <w:lsdException w:name="List" w:semiHidden="1" w:unhideWhenUsed="1"/>
+    <w:lsdException w:name="List Bullet" w:semiHidden="1" w:unhideWhenUsed="1"/>
+    <w:lsdException w:name="List Number" w:semiHidden="1" w:unhideWhenUsed="1"/>
+    <w:lsdException w:name="List 2" w:semiHidden="1" w:unhideWhenUsed="1"/>
+    <w:lsdException w:name="List 3" w:semiHidden="1" w:unhideWhenUsed="1"/>
+    <w:lsdException w:name="List 4" w:semiHidden="1" w:unhideWhenUsed="1"/>
+    <w:lsdException w:name="List 5" w:semiHidden="1" w:unhideWhenUsed="1"/>
+    <w:lsdException w:name="List Bullet 2" w:semiHidden="1" w:unhideWhenUsed="1"/>
+    <w:lsdException w:name="List Bullet 3" w:semiHidden="1" w:unhideWhenUsed="1"/>
+    <w:lsdException w:name="List Bullet 4" w:semiHidden="1" w:unhideWhenUsed="1"/>
+    <w:lsdException w:name="List Bullet 5" w:semiHidden="1" w:unhideWhenUsed="1"/>
+    <w:lsdException w:name="List Number 2" w:semiHidden="1" w:unhideWhenUsed="1"/>
+    <w:lsdException w:name="List Number 3" w:semiHidden="1" w:unhideWhenUsed="1"/>
+    <w:lsdException w:name="List Number 4" w:semiHidden="1" w:unhideWhenUsed="1"/>
+    <w:lsdException w:name="List Number 5" w:semiHidden="1" w:unhideWhenUsed="1"/>
+    <w:lsdException w:name="Title" w:uiPriority="10" w:qFormat="1"/>
+    <w:lsdException w:name="Closing" w:semiHidden="1" w:unhideWhenUsed="1"/>
+    <w:lsdException w:name="Signature" w:semiHidden="1" w:unhideWhenUsed="1"/>
+    <w:lsdException w:name="Default Paragraph Font" w:semiHidden="1" w:uiPriority="1" w:unhideWhenUsed="1"/>
+    <w:lsdException w:name="Body Text" w:semiHidden="1" w:unhideWhenUsed="1"/>
+    <w:lsdException w:name="Body Text Indent" w:semiHidden="1" w:unhideWhenUsed="1"/>
+    <w:lsdException w:name="List Continue" w:semiHidden="1" w:unhideWhenUsed="1"/>
+    <w:lsdException w:name="List Continue 2" w:semiHidden="1" w:unhideWhenUsed="1"/>
+    <w:lsdException w:name="List Continue 3" w:semiHidden="1" w:unhideWhenUsed="1"/>
+    <w:lsdException w:name="List Continue 4" w:semiHidden="1" w:unhideWhenUsed="1"/>
+    <w:lsdException w:name="List Continue 5" w:semiHidden="1" w:unhideWhenUsed="1"/>
+    <w:lsdException w:name="Message Header" w:semiHidden="1" w:unhideWhenUsed="1"/>
+    <w:lsdException w:name="Subtitle" w:uiPriority="11" w:qFormat="1"/>
+    <w:lsdException w:name="Salutation" w:semiHidden="1" w:unhideWhenUsed="1"/>
+    <w:lsdException w:name="Date" w:semiHidden="1" w:unhideWhenUsed="1"/>
+    <w:lsdException w:name="Body Text First Indent" w:semiHidden="1" w:unhideWhenUsed="1"/>
+    <w:lsdException w:name="Body Text First Indent 2" w:semiHidden="1" w:unhideWhenUsed="1"/>
+    <w:lsdException w:name="Note Heading" w:semiHidden="1" w:unhideWhenUsed="1"/>
+    <w:lsdException w:name="Body Text 2" w:semiHidden="1" w:unhideWhenUsed="1"/>
+    <w:lsdException w:name="Body Text 3" w:semiHidden="1" w:unhideWhenUsed="1"/>
+    <w:lsdException w:name="Body Text Indent 2" w:semiHidden="1" w:unhideWhenUsed="1"/>
+    <w:lsdException w:name="Body Text Indent 3" w:semiHidden="1" w:unhideWhenUsed="1"/>
+    <w:lsdException w:name="Block Text" w:semiHidden="1" w:unhideWhenUsed="1"/>
+    <w:lsdException w:name="Hyperlink" w:semiHidden="1" w:unhideWhenUsed="1"/>
+    <w:lsdException w:name="FollowedHyperlink" w:semiHidden="1" w:unhideWhenUsed="1"/>
+    <w:lsdException w:name="Strong" w:uiPriority="22" w:qFormat="1"/>
+    <w:lsdException w:name="Emphasis" w:uiPriority="20" w:qFormat="1"/>
+    <w:lsdException w:name="Document Map" w:semiHidden="1" w:unhideWhenUsed="1"/>
+    <w:lsdException w:name="Plain Text" w:semiHidden="1" w:unhideWhenUsed="1"/>
+    <w:lsdException w:name="E-mail Signature" w:semiHidden="1" w:unhideWhenUsed="1"/>
+    <w:lsdException w:name="HTML Top of Form" w:semiHidden="1" w:unhideWhenUsed="1"/>
+    <w:lsdException w:name="HTML Bottom of Form" w:semiHidden="1" w:unhideWhenUsed="1"/>
+    <w:lsdException w:name="Normal (Web)" w:semiHidden="1" w:unhideWhenUsed="1"/>
+    <w:lsdException w:name="HTML Acronym" w:semiHidden="1" w:unhideWhenUsed="1"/>
+    <w:lsdException w:name="HTML Address" w:semiHidden="1" w:unhideWhenUsed="1"/>
+    <w:lsdException w:name="HTML Cite" w:semiHidden="1" w:unhideWhenUsed="1"/>
+    <w:lsdException w:name="HTML Code" w:semiHidden="1" w:unhideWhenUsed="1"/>
+    <w:lsdException w:name="HTML Definition" w:semiHidden="1" w:unhideWhenUsed="1"/>
+    <w:lsdException w:name="HTML Keyboard" w:semiHidden="1" w:unhideWhenUsed="1"/>
+    <w:lsdException w:name="HTML Preformatted" w:semiHidden="1" w:unhideWhenUsed="1"/>
+    <w:lsdException w:name="HTML Sample" w:semiHidden="1" w:unhideWhenUsed="1"/>
+    <w:lsdException w:name="HTML Typewriter" w:semiHidden="1" w:unhideWhenUsed="1"/>
+    <w:lsdException w:name="HTML Variable" w:semiHidden="1" w:unhideWhenUsed="1"/>
+    <w:lsdException w:name="Normal Table" w:semiHidden="1" w:unhideWhenUsed="1"/>
+    <w:lsdException w:name="annotation subject" w:semiHidden="1" w:unhideWhenUsed="1"/>
+    <w:lsdException w:name="No List" w:semiHidden="1" w:unhideWhenUsed="1"/>
+    <w:lsdException w:name="Outline List 1" w:semiHidden="1" w:unhideWhenUsed="1"/>
+    <w:lsdException w:name="Outline List 2" w:semiHidden="1" w:unhideWhenUsed="1"/>
+    <w:lsdException w:name="Outline List 3" w:semiHidden="1" w:unhideWhenUsed="1"/>
+    <w:lsdException w:name="Table Simple 1" w:semiHidden="1" w:unhideWhenUsed="1"/>
+    <w:lsdException w:name="Table Simple 2" w:semiHidden="1" w:unhideWhenUsed="1"/>
+    <w:lsdException w:name="Table Simple 3" w:semiHidden="1" w:unhideWhenUsed="1"/>
+    <w:lsdException w:name="Table Classic 1" w:semiHidden="1" w:unhideWhenUsed="1"/>
+    <w:lsdException w:name="Table Classic 2" w:semiHidden="1" w:unhideWhenUsed="1"/>
+    <w:lsdException w:name="Table Classic 3" w:semiHidden="1" w:unhideWhenUsed="1"/>
+    <w:lsdException w:name="Table Classic 4" w:semiHidden="1" w:unhideWhenUsed="1"/>
+    <w:lsdException w:name="Table Colorful 1" w:semiHidden="1" w:unhideWhenUsed="1"/>
+    <w:lsdException w:name="Table Colorful 2" w:semiHidden="1" w:unhideWhenUsed="1"/>
+    <w:lsdException w:name="Table Colorful 3" w:semiHidden="1" w:unhideWhenUsed="1"/>
+    <w:lsdException w:name="Table Columns 1" w:semiHidden="1" w:unhideWhenUsed="1"/>
+    <w:lsdException w:name="Table Columns 2" w:semiHidden="1" w:unhideWhenUsed="1"/>
+    <w:lsdException w:name="Table Columns 3" w:semiHidden="1" w:unhideWhenUsed="1"/>
+    <w:lsdException w:name="Table Columns 4" w:semiHidden="1" w:unhideWhenUsed="1"/>
+    <w:lsdException w:name="Table Columns 5" w:semiHidden="1" w:unhideWhenUsed="1"/>
+    <w:lsdException w:name="Table Grid 1" w:semiHidden="1" w:unhideWhenUsed="1"/>
+    <w:lsdException w:name="Table Grid 2" w:semiHidden="1" w:unhideWhenUsed="1"/>
+    <w:lsdException w:name="Table Grid 3" w:semiHidden="1" w:unhideWhenUsed="1"/>
+    <w:lsdException w:name="Table Grid 4" w:semiHidden="1" w:unhideWhenUsed="1"/>
+    <w:lsdException w:name="Table Grid 5" w:semiHidden="1" w:unhideWhenUsed="1"/>
+    <w:lsdException w:name="Table Grid 6" w:semiHidden="1" w:unhideWhenUsed="1"/>
+    <w:lsdException w:name="Table Grid 7" w:semiHidden="1" w:unhideWhenUsed="1"/>
+    <w:lsdException w:name="Table Grid 8" w:semiHidden="1" w:unhideWhenUsed="1"/>
+    <w:lsdException w:name="Table List 1" w:semiHidden="1" w:unhideWhenUsed="1"/>
+    <w:lsdException w:name="Table List 2" w:semiHidden="1" w:unhideWhenUsed="1"/>
+    <w:lsdException w:name="Table List 3" w:semiHidden="1" w:unhideWhenUsed="1"/>
+    <w:lsdException w:name="Table List 4" w:semiHidden="1" w:unhideWhenUsed="1"/>
+    <w:lsdException w:name="Table List 5" w:semiHidden="1" w:unhideWhenUsed="1"/>
+    <w:lsdException w:name="Table List 6" w:semiHidden="1" w:unhideWhenUsed="1"/>
+    <w:lsdException w:name="Table List 7" w:semiHidden="1" w:unhideWhenUsed="1"/>
+    <w:lsdException w:name="Table List 8" w:semiHidden="1" w:unhideWhenUsed="1"/>
+    <w:lsdException w:name="Table 3D effects 1" w:semiHidden="1" w:unhideWhenUsed="1"/>
+    <w:lsdException w:name="Table 3D effects 2" w:semiHidden="1" w:unhideWhenUsed="1"/>
+    <w:lsdException w:name="Table 3D effects 3" w:semiHidden="1" w:unhideWhenUsed="1"/>
+    <w:lsdException w:name="Table Contemporary" w:semiHidden="1" w:unhideWhenUsed="1"/>
+    <w:lsdException w:name="Table Elegant" w:semiHidden="1" w:unhideWhenUsed="1"/>
+    <w:lsdException w:name="Table Professional" w:semiHidden="1" w:unhideWhenUsed="1"/>
+    <w:lsdException w:name="Table Subtle 1" w:semiHidden="1" w:unhideWhenUsed="1"/>
+    <w:lsdException w:name="Table Subtle 2" w:semiHidden="1" w:unhideWhenUsed="1"/>
+    <w:lsdException w:name="Table Web 1" w:semiHidden="1" w:unhideWhenUsed="1"/>
+    <w:lsdException w:name="Table Web 2" w:semiHidden="1" w:unhideWhenUsed="1"/>
+    <w:lsdException w:name="Table Web 3" w:semiHidden="1" w:unhideWhenUsed="1"/>
+    <w:lsdException w:name="Balloon Text" w:semiHidden="1" w:unhideWhenUsed="1"/>
+    <w:lsdException w:name="Table Grid" w:uiPriority="59"/>
+    <w:lsdException w:name="Table Theme" w:semiHidden="1" w:unhideWhenUsed="1"/>
+    <w:lsdException w:name="Placeholder Text" w:semiHidden="1"/>
+    <w:lsdException w:name="No Spacing" w:uiPriority="1" w:qFormat="1"/>
+    <w:lsdException w:name="Light Shading" w:uiPriority="60"/>
+    <w:lsdException w:name="Light List" w:uiPriority="61"/>
+    <w:lsdException w:name="Light Grid" w:uiPriority="62"/>
+    <w:lsdException w:name="Medium Shading 1" w:uiPriority="63"/>
+    <w:lsdException w:name="Medium Shading 2" w:uiPriority="64"/>
+    <w:lsdException w:name="Medium List 1" w:uiPriority="65"/>
+    <w:lsdException w:name="Medium List 2" w:uiPriority="66"/>
+    <w:lsdException w:name="Medium Grid 1" w:uiPriority="67"/>
+    <w:lsdException w:name="Medium Grid 2" w:uiPriority="68"/>
+    <w:lsdException w:name="Medium Grid 3" w:uiPriority="69"/>
+    <w:lsdException w:name="Dark List" w:uiPriority="70"/>
+    <w:lsdException w:name="Colorful Shading" w:uiPriority="71"/>
+    <w:lsdException w:name="Colorful List" w:uiPriority="72"/>
+    <w:lsdException w:name="Colorful Grid" w:uiPriority="73"/>
+    <w:lsdException w:name="Light Shading Accent 1" w:uiPriority="60"/>
+    <w:lsdException w:name="Light List Accent 1" w:uiPriority="61"/>
+    <w:lsdException w:name="Light Grid Accent 1" w:uiPriority="62"/>
+    <w:lsdException w:name="Medium Shading 1 Accent 1" w:uiPriority="63"/>
+    <w:lsdException w:name="Medium Shading 2 Accent 1" w:uiPriority="64"/>
+    <w:lsdException w:name="Medium List 1 Accent 1" w:uiPriority="65"/>
+    <w:lsdException w:name="Revision" w:semiHidden="1"/>
+    <w:lsdException w:name="List Paragraph" w:uiPriority="34" w:qFormat="1"/>
+    <w:lsdException w:name="Quote" w:uiPriority="29" w:qFormat="1"/>
+    <w:lsdException w:name="Intense Quote" w:uiPriority="30" w:qFormat="1"/>
+    <w:lsdException w:name="Medium List 2 Accent 1" w:uiPriority="66"/>
+    <w:lsdException w:name="Medium Grid 1 Accent 1" w:uiPriority="67"/>
+    <w:lsdException w:name="Medium Grid 2 Accent 1" w:uiPriority="68"/>
+    <w:lsdException w:name="Medium Grid 3 Accent 1" w:uiPriority="69"/>
+    <w:lsdException w:name="Dark List Accent 1" w:uiPriority="70"/>
+    <w:lsdException w:name="Colorful Shading Accent 1" w:uiPriority="71"/>
+    <w:lsdException w:name="Colorful List Accent 1" w:uiPriority="72"/>
+    <w:lsdException w:name="Colorful Grid Accent 1" w:uiPriority="73"/>
+    <w:lsdException w:name="Light Shading Accent 2" w:uiPriority="60"/>
+    <w:lsdException w:name="Light List Accent 2" w:uiPriority="61"/>
+    <w:lsdException w:name="Light Grid Accent 2" w:uiPriority="62"/>
+    <w:lsdException w:name="Medium Shading 1 Accent 2" w:uiPriority="63"/>
+    <w:lsdException w:name="Medium Shading 2 Accent 2" w:uiPriority="64"/>
+    <w:lsdException w:name="Medium List 1 Accent 2" w:uiPriority="65"/>
+    <w:lsdException w:name="Medium List 2 Accent 2" w:uiPriority="66"/>
+    <w:lsdException w:name="Medium Grid 1 Accent 2" w:uiPriority="67"/>
+    <w:lsdException w:name="Medium Grid 2 Accent 2" w:uiPriority="68"/>
+    <w:lsdException w:name="Medium Grid 3 Accent 2" w:uiPriority="69"/>
+    <w:lsdException w:name="Dark List Accent 2" w:uiPriority="70"/>
+    <w:lsdException w:name="Colorful Shading Accent 2" w:uiPriority="71"/>
+    <w:lsdException w:name="Colorful List Accent 2" w:uiPriority="72"/>
+    <w:lsdException w:name="Colorful Grid Accent 2" w:uiPriority="73"/>
+    <w:lsdException w:name="Light Shading Accent 3" w:uiPriority="60"/>
+    <w:lsdException w:name="Light List Accent 3" w:uiPriority="61"/>
+    <w:lsdException w:name="Light Grid Accent 3" w:uiPriority="62"/>
+    <w:lsdException w:name="Medium Shading 1 Accent 3" w:uiPriority="63"/>
+    <w:lsdException w:name="Medium Shading 2 Accent 3" w:uiPriority="64"/>
+    <w:lsdException w:name="Medium List 1 Accent 3" w:uiPriority="65"/>
+    <w:lsdException w:name="Medium List 2 Accent 3" w:uiPriority="66"/>
+    <w:lsdException w:name="Medium Grid 1 Accent 3" w:uiPriority="67"/>
+    <w:lsdException w:name="Medium Grid 2 Accent 3" w:uiPriority="68"/>
+    <w:lsdException w:name="Medium Grid 3 Accent 3" w:uiPriority="69"/>
+    <w:lsdException w:name="Dark List Accent 3" w:uiPriority="70"/>
+    <w:lsdException w:name="Colorful Shading Accent 3" w:uiPriority="71"/>
+    <w:lsdException w:name="Colorful List Accent 3" w:uiPriority="72"/>
+    <w:lsdException w:name="Colorful Grid Accent 3" w:uiPriority="73"/>
+    <w:lsdException w:name="Light Shading Accent 4" w:uiPriority="60"/>
+    <w:lsdException w:name="Light List Accent 4" w:uiPriority="61"/>
+    <w:lsdException w:name="Light Grid Accent 4" w:uiPriority="62"/>
+    <w:lsdException w:name="Medium Shading 1 Accent 4" w:uiPriority="63"/>
+    <w:lsdException w:name="Medium Shading 2 Accent 4" w:uiPriority="64"/>
+    <w:lsdException w:name="Medium List 1 Accent 4" w:uiPriority="65"/>
+    <w:lsdException w:name="Medium List 2 Accent 4" w:uiPriority="66"/>
+    <w:lsdException w:name="Medium Grid 1 Accent 4" w:uiPriority="67"/>
+    <w:lsdException w:name="Medium Grid 2 Accent 4" w:uiPriority="68"/>
+    <w:lsdException w:name="Medium Grid 3 Accent 4" w:uiPriority="69"/>
+    <w:lsdException w:name="Dark List Accent 4" w:uiPriority="70"/>
+    <w:lsdException w:name="Colorful Shading Accent 4" w:uiPriority="71"/>
+    <w:lsdException w:name="Colorful List Accent 4" w:uiPriority="72"/>
+    <w:lsdException w:name="Colorful Grid Accent 4" w:uiPriority="73"/>
+    <w:lsdException w:name="Light Shading Accent 5" w:uiPriority="60"/>
+    <w:lsdException w:name="Light List Accent 5" w:uiPriority="61"/>
+    <w:lsdException w:name="Light Grid Accent 5" w:uiPriority="62"/>
+    <w:lsdException w:name="Medium Shading 1 Accent 5" w:uiPriority="63"/>
+    <w:lsdException w:name="Medium Shading 2 Accent 5" w:uiPriority="64"/>
+    <w:lsdException w:name="Medium List 1 Accent 5" w:uiPriority="65"/>
+    <w:lsdException w:name="Medium List 2 Accent 5" w:uiPriority="66"/>
+    <w:lsdException w:name="Medium Grid 1 Accent 5" w:uiPriority="67"/>
+    <w:lsdException w:name="Medium Grid 2 Accent 5" w:uiPriority="68"/>
+    <w:lsdException w:name="Medium Grid 3 Accent 5" w:uiPriority="69"/>
+    <w:lsdException w:name="Dark List Accent 5" w:uiPriority="70"/>
+    <w:lsdException w:name="Colorful Shading Accent 5" w:uiPriority="71"/>
+    <w:lsdException w:name="Colorful List Accent 5" w:uiPriority="72"/>
+    <w:lsdException w:name="Colorful Grid Accent 5" w:uiPriority="73"/>
+    <w:lsdException w:name="Light Shading Accent 6" w:uiPriority="60"/>
+    <w:lsdException w:name="Light List Accent 6" w:uiPriority="61"/>
+    <w:lsdException w:name="Light Grid Accent 6" w:uiPriority="62"/>
+    <w:lsdException w:name="Medium Shading 1 Accent 6" w:uiPriority="63"/>
+    <w:lsdException w:name="Medium Shading 2 Accent 6" w:uiPriority="64"/>
+    <w:lsdException w:name="Medium List 1 Accent 6" w:uiPriority="65"/>
+    <w:lsdException w:name="Medium List 2 Accent 6" w:uiPriority="66"/>
+    <w:lsdException w:name="Medium Grid 1 Accent 6" w:uiPriority="67"/>
+    <w:lsdException w:name="Medium Grid 2 Accent 6" w:uiPriority="68"/>
+    <w:lsdException w:name="Medium Grid 3 Accent 6" w:uiPriority="69"/>
+    <w:lsdException w:name="Dark List Accent 6" w:uiPriority="70"/>
+    <w:lsdException w:name="Colorful Shading Accent 6" w:uiPriority="71"/>
+    <w:lsdException w:name="Colorful List Accent 6" w:uiPriority="72"/>
+    <w:lsdException w:name="Colorful Grid Accent 6" w:uiPriority="73"/>
+    <w:lsdException w:name="Subtle Emphasis" w:uiPriority="19" w:qFormat="1"/>
+    <w:lsdException w:name="Intense Emphasis" w:uiPriority="21" w:qFormat="1"/>
+    <w:lsdException w:name="Subtle Reference" w:uiPriority="31" w:qFormat="1"/>
+    <w:lsdException w:name="Intense Reference" w:uiPriority="32" w:qFormat="1"/>
+    <w:lsdException w:name="Book Title" w:uiPriority="33" w:qFormat="1"/>
+    <w:lsdException w:name="Bibliography" w:semiHidden="1" w:uiPriority="37" w:unhideWhenUsed="1"/>
+    <w:lsdException w:name="TOC Heading" w:semiHidden="1" w:uiPriority="39" w:unhideWhenUsed="1" w:qFormat="1"/>
+    <w:lsdException w:name="Plain Table 1" w:uiPriority="41"/>
+    <w:lsdException w:name="Plain Table 2" w:uiPriority="42"/>
+    <w:lsdException w:name="Plain Table 3" w:uiPriority="43"/>
+    <w:lsdException w:name="Plain Table 4" w:uiPriority="44"/>
+    <w:lsdException w:name="Plain Table 5" w:uiPriority="45"/>
+    <w:lsdException w:name="Grid Table Light" w:uiPriority="40"/>
+    <w:lsdException w:name="Grid Table 1 Light" w:uiPriority="46"/>
+    <w:lsdException w:name="Grid Table 2" w:uiPriority="47"/>
+    <w:lsdException w:name="Grid Table 3" w:uiPriority="48"/>
+    <w:lsdException w:name="Grid Table 4" w:uiPriority="49"/>
+    <w:lsdException w:name="Grid Table 5 Dark" w:uiPriority="50"/>
+    <w:lsdException w:name="Grid Table 6 Colorful" w:uiPriority="51"/>
+    <w:lsdException w:name="Grid Table 7 Colorful" w:uiPriority="52"/>
+    <w:lsdException w:name="Grid Table 1 Light Accent 1" w:uiPriority="46"/>
+    <w:lsdException w:name="Grid Table 2 Accent 1" w:uiPriority="47"/>
+    <w:lsdException w:name="Grid Table 3 Accent 1" w:uiPriority="48"/>
+    <w:lsdException w:name="Grid Table 4 Accent 1" w:uiPriority="49"/>
+    <w:lsdException w:name="Grid Table 5 Dark Accent 1" w:uiPriority="50"/>
+    <w:lsdException w:name="Grid Table 6 Colorful Accent 1" w:uiPriority="51"/>
+    <w:lsdException w:name="Grid Table 7 Colorful Accent 1" w:uiPriority="52"/>
+    <w:lsdException w:name="Grid Table 1 Light Accent 2" w:uiPriority="46"/>
+    <w:lsdException w:name="Grid Table 2 Accent 2" w:uiPriority="47"/>
+    <w:lsdException w:name="Grid Table 3 Accent 2" w:uiPriority="48"/>
+    <w:lsdException w:name="Grid Table 4 Accent 2" w:uiPriority="49"/>
+    <w:lsdException w:name="Grid Table 5 Dark Accent 2" w:uiPriority="50"/>
+    <w:lsdException w:name="Grid Table 6 Colorful Accent 2" w:uiPriority="51"/>
+    <w:lsdException w:name="Grid Table 7 Colorful Accent 2" w:uiPriority="52"/>
+    <w:lsdException w:name="Grid Table 1 Light Accent 3" w:uiPriority="46"/>
+    <w:lsdException w:name="Grid Table 2 Accent 3" w:uiPriority="47"/>
+    <w:lsdException w:name="Grid Table 3 Accent 3" w:uiPriority="48"/>
+    <w:lsdException w:name="Grid Table 4 Accent 3" w:uiPriority="49"/>
+    <w:lsdException w:name="Grid Table 5 Dark Accent 3" w:uiPriority="50"/>
+    <w:lsdException w:name="Grid Table 6 Colorful Accent 3" w:uiPriority="51"/>
+    <w:lsdException w:name="Grid Table 7 Colorful Accent 3" w:uiPriority="52"/>
+    <w:lsdException w:name="Grid Table 1 Light Accent 4" w:uiPriority="46"/>
+    <w:lsdException w:name="Grid Table 2 Accent 4" w:uiPriority="47"/>
+    <w:lsdException w:name="Grid Table 3 Accent 4" w:uiPriority="48"/>
+    <w:lsdException w:name="Grid Table 4 Accent 4" w:uiPriority="49"/>
+    <w:lsdException w:name="Grid Table 5 Dark Accent 4" w:uiPriority="50"/>
+    <w:lsdException w:name="Grid Table 6 Colorful Accent 4" w:uiPriority="51"/>
+    <w:lsdException w:name="Grid Table 7 Colorful Accent 4" w:uiPriority="52"/>
+    <w:lsdException w:name="Grid Table 1 Light Accent 5" w:uiPriority="46"/>
+    <w:lsdException w:name="Grid Table 2 Accent 5" w:uiPriority="47"/>
+    <w:lsdException w:name="Grid Table 3 Accent 5" w:uiPriority="48"/>
+    <w:lsdException w:name="Grid Table 4 Accent 5" w:uiPriority="49"/>
+    <w:lsdException w:name="Grid Table 5 Dark Accent 5" w:uiPriority="50"/>
+    <w:lsdException w:name="Grid Table 6 Colorful Accent 5" w:uiPriority="51"/>
+    <w:lsdException w:name="Grid Table 7 Colorful Accent 5" w:uiPriority="52"/>
+    <w:lsdException w:name="Grid Table 1 Light Accent 6" w:uiPriority="46"/>
+    <w:lsdException w:name="Grid Table 2 Accent 6" w:uiPriority="47"/>
+    <w:lsdException w:name="Grid Table 3 Accent 6" w:uiPriority="48"/>
+    <w:lsdException w:name="Grid Table 4 Accent 6" w:uiPriority="49"/>
+    <w:lsdException w:name="Grid Table 5 Dark Accent 6" w:uiPriority="50"/>
+    <w:lsdException w:name="Grid Table 6 Colorful Accent 6" w:uiPriority="51"/>
+    <w:lsdException w:name="Grid Table 7 Colorful Accent 6" w:uiPriority="52"/>
+    <w:lsdException w:name="List Table 1 Light" w:uiPriority="46"/>
+    <w:lsdException w:name="List Table 2" w:uiPriority="47"/>
+    <w:lsdException w:name="List Table 3" w:uiPriority="48"/>
+    <w:lsdException w:name="List Table 4" w:uiPriority="49"/>
+    <w:lsdException w:name="List Table 5 Dark" w:uiPriority="50"/>
+    <w:lsdException w:name="List Table 6 Colorful" w:uiPriority="51"/>
+    <w:lsdException w:name="List Table 7 Colorful" w:uiPriority="52"/>
+    <w:lsdException w:name="List Table 1 Light Accent 1" w:uiPriority="46"/>
+    <w:lsdException w:name="List Table 2 Accent 1" w:uiPriority="47"/>
+    <w:lsdException w:name="List Table 3 Accent 1" w:uiPriority="48"/>
+    <w:lsdException w:name="List Table 4 Accent 1" w:uiPriority="49"/>
+    <w:lsdException w:name="List Table 5 Dark Accent 1" w:uiPriority="50"/>
+    <w:lsdException w:name="List Table 6 Colorful Accent 1" w:uiPriority="51"/>
+    <w:lsdException w:name="List Table 7 Colorful Accent 1" w:uiPriority="52"/>
+    <w:lsdException w:name="List Table 1 Light Accent 2" w:uiPriority="46"/>
+    <w:lsdException w:name="List Table 2 Accent 2" w:uiPriority="47"/>
+    <w:lsdException w:name="List Table 3 Accent 2" w:uiPriority="48"/>
+    <w:lsdException w:name="List Table 4 Accent 2" w:uiPriority="49"/>
+    <w:lsdException w:name="List Table 5 Dark Accent 2" w:uiPriority="50"/>
+    <w:lsdException w:name="List Table 6 Colorful Accent 2" w:uiPriority="51"/>
+    <w:lsdException w:name="List Table 7 Colorful Accent 2" w:uiPriority="52"/>
+    <w:lsdException w:name="List Table 1 Light Accent 3" w:uiPriority="46"/>
+    <w:lsdException w:name="List Table 2 Accent 3" w:uiPriority="47"/>
+    <w:lsdException w:name="List Table 3 Accent 3" w:uiPriority="48"/>
+    <w:lsdException w:name="List Table 4 Accent 3" w:uiPriority="49"/>
+    <w:lsdException w:name="List Table 5 Dark Accent 3" w:uiPriority="50"/>
+    <w:lsdException w:name="List Table 6 Colorful Accent 3" w:uiPriority="51"/>
+    <w:lsdException w:name="List Table 7 Colorful Accent 3" w:uiPriority="52"/>
+    <w:lsdException w:name="List Table 1 Light Accent 4" w:uiPriority="46"/>
+    <w:lsdException w:name="List Table 2 Accent 4" w:uiPriority="47"/>
+    <w:lsdException w:name="List Table 3 Accent 4" w:uiPriority="48"/>
+    <w:lsdException w:name="List Table 4 Accent 4" w:uiPriority="49"/>
+    <w:lsdException w:name="List Table 5 Dark Accent 4" w:uiPriority="50"/>
+    <w:lsdException w:name="List Table 6 Colorful Accent 4" w:uiPriority="51"/>
+    <w:lsdException w:name="List Table 7 Colorful Accent 4" w:uiPriority="52"/>
+    <w:lsdException w:name="List Table 1 Light Accent 5" w:uiPriority="46"/>
+    <w:lsdException w:name="List Table 2 Accent 5" w:uiPriority="47"/>
+    <w:lsdException w:name="List Table 3 Accent 5" w:uiPriority="48"/>
+    <w:lsdException w:name="List Table 4 Accent 5" w:uiPriority="49"/>
+    <w:lsdException w:name="List Table 5 Dark Accent 5" w:uiPriority="50"/>
+    <w:lsdException w:name="List Table 6 Colorful Accent 5" w:uiPriority="51"/>
+    <w:lsdException w:name="List Table 7 Colorful Accent 5" w:uiPriority="52"/>
+    <w:lsdException w:name="List Table 1 Light Accent 6" w:uiPriority="46"/>
+    <w:lsdException w:name="List Table 2 Accent 6" w:uiPriority="47"/>
+    <w:lsdException w:name="List Table 3 Accent 6" w:uiPriority="48"/>
+    <w:lsdException w:name="List Table 4 Accent 6" w:uiPriority="49"/>
+    <w:lsdException w:name="List Table 5 Dark Accent 6" w:uiPriority="50"/>
+    <w:lsdException w:name="List Table 6 Colorful Accent 6" w:uiPriority="51"/>
+    <w:lsdException w:name="List Table 7 Colorful Accent 6" w:uiPriority="52"/>
   </w:latentStyles>
   <w:style w:type="paragraph" w:default="1" w:styleId="Normal">
     <w:name w:val="Normal"/>
@@ -49612,6 +49848,7 @@
   <w:style w:type="character" w:default="1" w:styleId="DefaultParagraphFont">
     <w:name w:val="Default Paragraph Font"/>
     <w:uiPriority w:val="1"/>
+    <w:semiHidden/>
     <w:unhideWhenUsed/>
   </w:style>
   <w:style w:type="table" w:default="1" w:styleId="TableNormal">
@@ -49619,7 +49856,6 @@
     <w:uiPriority w:val="99"/>
     <w:semiHidden/>
     <w:unhideWhenUsed/>
-    <w:qFormat/>
     <w:tblPr>
       <w:tblInd w:w="0" w:type="dxa"/>
       <w:tblCellMar>
@@ -50146,7 +50382,7 @@
 </file>
 
 <file path=customXml/itemProps1.xml><?xml version="1.0" encoding="utf-8"?>
-<ds:datastoreItem xmlns:ds="http://schemas.openxmlformats.org/officeDocument/2006/customXml" ds:itemID="{2E73A134-D18E-473C-9071-A37FC6A27B43}">
+<ds:datastoreItem xmlns:ds="http://schemas.openxmlformats.org/officeDocument/2006/customXml" ds:itemID="{7D336B79-222B-4D07-B9B2-E487603DBD42}">
   <ds:schemaRefs>
     <ds:schemaRef ds:uri="http://schemas.openxmlformats.org/officeDocument/2006/bibliography"/>
   </ds:schemaRefs>

</xml_diff>